<commit_message>
[MOD] Adding pump_core_cmder name param, can open multiple cmder.
</commit_message>
<xml_diff>
--- a/doc/pump框架设计文档.docx
+++ b/doc/pump框架设计文档.docx
@@ -2761,9 +2761,6 @@
       <w:pPr>
         <w:pStyle w:val="my"/>
         <w:ind w:firstLine="420"/>
-        <w:rPr>
-          <w:rFonts w:hint="eastAsia"/>
-        </w:rPr>
       </w:pPr>
       <w:r>
         <w:t>对象全局管理</w:t>
@@ -2831,8 +2828,6 @@
         </w:rPr>
         <w:t>属于基础框架层模型，</w:t>
       </w:r>
-      <w:bookmarkStart w:id="1" w:name="_GoBack"/>
-      <w:bookmarkEnd w:id="1"/>
       <w:r>
         <w:rPr>
           <w:rFonts w:hint="eastAsia"/>
@@ -3163,9 +3158,6 @@
     <w:p>
       <w:pPr>
         <w:pStyle w:val="my5"/>
-        <w:rPr>
-          <w:rFonts w:hint="eastAsia"/>
-        </w:rPr>
       </w:pPr>
       <w:r>
         <w:rPr>
@@ -3173,6 +3165,16 @@
         </w:rPr>
         <w:t>日志配置问题</w:t>
       </w:r>
+    </w:p>
+    <w:p>
+      <w:pPr>
+        <w:pStyle w:val="my3"/>
+      </w:pPr>
+      <w:r>
+        <w:t>字符串</w:t>
+      </w:r>
+      <w:bookmarkStart w:id="1" w:name="_GoBack"/>
+      <w:bookmarkEnd w:id="1"/>
     </w:p>
     <w:p>
       <w:pPr>
@@ -3308,7 +3310,14 @@
         <w:rPr>
           <w:rFonts w:hint="eastAsia"/>
         </w:rPr>
-        <w:t>传输，文件读写、</w:t>
+        <w:t>传输，</w:t>
+      </w:r>
+      <w:r>
+        <w:rPr>
+          <w:rFonts w:hint="eastAsia"/>
+        </w:rPr>
+        <w:lastRenderedPageBreak/>
+        <w:t>文件读写、</w:t>
       </w:r>
       <w:r>
         <w:rPr>
@@ -3955,6 +3964,7 @@
         <w:ind w:firstLine="420"/>
       </w:pPr>
       <w:r>
+        <w:lastRenderedPageBreak/>
         <w:t>与之请求实体对应的即响应实体</w:t>
       </w:r>
       <w:r>
@@ -4384,6 +4394,7 @@
         <w:jc w:val="center"/>
       </w:pPr>
       <w:r>
+        <w:lastRenderedPageBreak/>
         <w:pict w14:anchorId="54A71F79">
           <v:shape id="_x0000_i1027" type="#_x0000_t75" style="width:415.7pt;height:124.6pt">
             <v:imagedata r:id="rId13" o:title=""/>
@@ -4673,6 +4684,7 @@
       </w:pPr>
       <w:bookmarkStart w:id="17" w:name="_Toc12984"/>
       <w:r>
+        <w:lastRenderedPageBreak/>
         <w:t>原子事务</w:t>
       </w:r>
       <w:bookmarkEnd w:id="17"/>
@@ -4931,6 +4943,7 @@
         <w:pStyle w:val="my0"/>
       </w:pPr>
       <w:r>
+        <w:lastRenderedPageBreak/>
         <w:pict w14:anchorId="5B8EC451">
           <v:shape id="_x0000_i1030" type="#_x0000_t75" style="width:198.45pt;height:311.8pt">
             <v:imagedata r:id="rId16" o:title=""/>
@@ -5089,6 +5102,7 @@
         <w:pStyle w:val="my0"/>
       </w:pPr>
       <w:r>
+        <w:lastRenderedPageBreak/>
         <w:pict w14:anchorId="67A6FF3F">
           <v:shape id="_x0000_i1031" type="#_x0000_t75" style="width:204.75pt;height:321.8pt">
             <v:imagedata r:id="rId17" o:title=""/>
@@ -5208,6 +5222,7 @@
         <w:pStyle w:val="my0"/>
       </w:pPr>
       <w:r>
+        <w:lastRenderedPageBreak/>
         <w:pict w14:anchorId="5F04173F">
           <v:shape id="_x0000_i1032" type="#_x0000_t75" style="width:415.7pt;height:227.25pt">
             <v:imagedata r:id="rId18" o:title=""/>
@@ -5845,6 +5860,7 @@
         <w:rPr>
           <w:rFonts w:hint="eastAsia"/>
         </w:rPr>
+        <w:lastRenderedPageBreak/>
         <w:t>TCP</w:t>
       </w:r>
       <w:r>
@@ -6397,7 +6413,14 @@
         <w:rPr>
           <w:rFonts w:hint="eastAsia"/>
         </w:rPr>
-        <w:t>都会创建消息队列并绑定工作服务，最后挂载到消息总线上。当工作服务销毁时，</w:t>
+        <w:t>都会创建</w:t>
+      </w:r>
+      <w:r>
+        <w:rPr>
+          <w:rFonts w:hint="eastAsia"/>
+        </w:rPr>
+        <w:lastRenderedPageBreak/>
+        <w:t>消息队列并绑定工作服务，最后挂载到消息总线上。当工作服务销毁时，</w:t>
       </w:r>
       <w:r>
         <w:rPr>
@@ -6895,6 +6918,7 @@
               <w:rPr>
                 <w:rFonts w:hint="eastAsia"/>
               </w:rPr>
+              <w:lastRenderedPageBreak/>
               <w:t>void* pProReq,</w:t>
             </w:r>
           </w:p>
@@ -7588,6 +7612,7 @@
               <w:rPr>
                 <w:rFonts w:hint="eastAsia"/>
               </w:rPr>
+              <w:lastRenderedPageBreak/>
               <w:t xml:space="preserve">  return NetIoEDTrans::GetInstance().Request(iCmdReq, pProReq, pProRes);</w:t>
             </w:r>
           </w:p>
@@ -7814,6 +7839,7 @@
         <w:rPr>
           <w:rFonts w:hint="eastAsia"/>
         </w:rPr>
+        <w:lastRenderedPageBreak/>
         <w:t>协议架构</w:t>
       </w:r>
       <w:bookmarkEnd w:id="37"/>
@@ -8209,6 +8235,7 @@
         <w:pStyle w:val="my0"/>
       </w:pPr>
       <w:r>
+        <w:lastRenderedPageBreak/>
         <w:pict w14:anchorId="1DF9BCE3">
           <v:shape id="_x0000_i1034" type="#_x0000_t75" style="width:415.1pt;height:248.55pt">
             <v:imagedata r:id="rId23" o:title=""/>
@@ -8550,6 +8577,7 @@
         <w:rPr>
           <w:noProof/>
         </w:rPr>
+        <w:lastRenderedPageBreak/>
         <w:drawing>
           <wp:inline distT="0" distB="0" distL="0" distR="0">
             <wp:extent cx="5274310" cy="2626995"/>
@@ -9291,7 +9319,14 @@
         <w:rPr>
           <w:rFonts w:hint="eastAsia"/>
         </w:rPr>
-        <w:t>。对于一些特殊的事件对象，比如流媒体处理事件，多个事件间存在时序性及依赖性（上游事件输出为下游事件输入），则要求</w:t>
+        <w:t>。对于一些特殊的事件对象，比如流媒体处理事件，多个事件间存在时序性及依赖性（上游事件输出为</w:t>
+      </w:r>
+      <w:r>
+        <w:rPr>
+          <w:rFonts w:hint="eastAsia"/>
+        </w:rPr>
+        <w:lastRenderedPageBreak/>
+        <w:t>下游事件输入），则要求</w:t>
       </w:r>
       <w:r>
         <w:rPr>
@@ -10025,6 +10060,7 @@
         <w:rPr>
           <w:rFonts w:hint="eastAsia"/>
         </w:rPr>
+        <w:lastRenderedPageBreak/>
         <w:t>而</w:t>
       </w:r>
       <w:r>
@@ -10753,6 +10789,7 @@
         <w:t>，</w:t>
       </w:r>
       <w:r>
+        <w:lastRenderedPageBreak/>
         <w:t>在一段时间对其的监听将会持续</w:t>
       </w:r>
       <w:r>
@@ -11524,6 +11561,7 @@
         <w:rPr>
           <w:noProof/>
         </w:rPr>
+        <w:lastRenderedPageBreak/>
         <w:drawing>
           <wp:inline distT="0" distB="0" distL="0" distR="0">
             <wp:extent cx="2730500" cy="2101850"/>
@@ -12517,6 +12555,7 @@
         <w:rPr>
           <w:rFonts w:hint="eastAsia"/>
         </w:rPr>
+        <w:lastRenderedPageBreak/>
         <w:t>Poll</w:t>
       </w:r>
       <w:r>
@@ -12995,6 +13034,7 @@
         <w:rPr>
           <w:noProof/>
         </w:rPr>
+        <w:lastRenderedPageBreak/>
         <w:drawing>
           <wp:inline distT="0" distB="0" distL="0" distR="0">
             <wp:extent cx="5274310" cy="2305685"/>
@@ -13594,6 +13634,7 @@
         <w:rPr>
           <w:noProof/>
         </w:rPr>
+        <w:lastRenderedPageBreak/>
         <w:drawing>
           <wp:inline distT="0" distB="0" distL="0" distR="0">
             <wp:extent cx="3554730" cy="2771775"/>
@@ -14379,7 +14420,11 @@
         <w:t>则可以将</w:t>
       </w:r>
       <w:r>
-        <w:t>epoll_Event.data.ptr = (struct user*)_user</w:t>
+        <w:t xml:space="preserve">epoll_Event.data.ptr = (struct </w:t>
+      </w:r>
+      <w:r>
+        <w:lastRenderedPageBreak/>
+        <w:t>user*)_user</w:t>
       </w:r>
       <w:r>
         <w:rPr>
@@ -15140,6 +15185,7 @@
         <w:ind w:firstLineChars="0"/>
       </w:pPr>
       <w:r>
+        <w:lastRenderedPageBreak/>
         <w:t>epoll_fd</w:t>
       </w:r>
       <w:r>
@@ -15452,6 +15498,7 @@
         <w:pStyle w:val="my0"/>
       </w:pPr>
       <w:r>
+        <w:lastRenderedPageBreak/>
         <w:pict w14:anchorId="69825543">
           <v:shape id="_x0000_i1035" type="#_x0000_t75" style="width:415.1pt;height:512.75pt">
             <v:imagedata r:id="rId37" o:title=""/>
@@ -15744,7 +15791,14 @@
         <w:rPr>
           <w:rFonts w:hint="eastAsia"/>
         </w:rPr>
-        <w:t>）。比如上一个应用场景中，则可以在文件读写事件成功注册事件检测器时调用状态转移函数，创建并注册定时器事件，最后在激活态状态转移句柄中销毁文件</w:t>
+        <w:t>）。比如上一个应用场景中，则可以在文件读写事件成功注册事件检测器时调用状态转移函数，创建并注册定</w:t>
+      </w:r>
+      <w:r>
+        <w:rPr>
+          <w:rFonts w:hint="eastAsia"/>
+        </w:rPr>
+        <w:lastRenderedPageBreak/>
+        <w:t>时器事件，最后在激活态状态转移句柄中销毁文件</w:t>
       </w:r>
       <w:r>
         <w:rPr>
@@ -15863,6 +15917,7 @@
         <w:rPr>
           <w:rFonts w:hint="eastAsia"/>
         </w:rPr>
+        <w:lastRenderedPageBreak/>
         <w:t>事件循环创建流程</w:t>
       </w:r>
     </w:p>
@@ -16385,6 +16440,7 @@
         <w:rPr>
           <w:rFonts w:hint="eastAsia"/>
         </w:rPr>
+        <w:lastRenderedPageBreak/>
         <w:t>PD001</w:t>
       </w:r>
       <w:r>
@@ -17158,7 +17214,11 @@
         <w:t>fd</w:t>
       </w:r>
       <w:r>
-        <w:t>事件也可以认为是条件事件</w:t>
+        <w:t>事件也可以认为</w:t>
+      </w:r>
+      <w:r>
+        <w:lastRenderedPageBreak/>
+        <w:t>是条件事件</w:t>
       </w:r>
       <w:r>
         <w:rPr>
@@ -17432,6 +17492,7 @@
         <w:rPr>
           <w:rFonts w:hint="eastAsia"/>
         </w:rPr>
+        <w:lastRenderedPageBreak/>
         <w:t>激活事件处理后转为完成态。处于完成态的事件可以恢复到初始态，重复生命周期，也可以进入销毁态进而结束生命周期。持续性事件句柄由用户自行释放。</w:t>
       </w:r>
     </w:p>
@@ -17781,7 +17842,14 @@
         <w:rPr>
           <w:rFonts w:hint="eastAsia"/>
         </w:rPr>
-        <w:t>事件容器的管理器，负责管理事件容器，注意不负责构造和销毁事件容器，只负责管理，属于半托管。事件容器起到事件缓存的作用，在线程间传递和缓存事件对象。事件容器由与容器关联的事件监听器创建并注册到与事件引擎绑定的事件收集器中，并在事件监听器销毁时销毁事件容器。</w:t>
+        <w:t>事件容器的管理器，负责管理事件容器，注意不负责构造和销毁事件容器，只负责管理，属于半托管。事件容器起到事件缓存的作用，在线程间传递和缓存事件对象。事件容器由与</w:t>
+      </w:r>
+      <w:r>
+        <w:rPr>
+          <w:rFonts w:hint="eastAsia"/>
+        </w:rPr>
+        <w:lastRenderedPageBreak/>
+        <w:t>容器关联的事件监听器创建并注册到与事件引擎绑定的事件收集器中，并在事件监听器销毁时销毁事件容器。</w:t>
       </w:r>
     </w:p>
     <w:p>
@@ -18115,6 +18183,7 @@
         <w:rPr>
           <w:noProof/>
         </w:rPr>
+        <w:lastRenderedPageBreak/>
         <w:drawing>
           <wp:inline distT="0" distB="0" distL="114300" distR="114300">
             <wp:extent cx="5271135" cy="3836035"/>
@@ -18346,6 +18415,7 @@
         <w:rPr>
           <w:rFonts w:hint="eastAsia"/>
         </w:rPr>
+        <w:lastRenderedPageBreak/>
         <w:t>详细设计</w:t>
       </w:r>
       <w:bookmarkEnd w:id="56"/>
@@ -18493,6 +18563,7 @@
         <w:rPr>
           <w:rFonts w:hint="eastAsia"/>
         </w:rPr>
+        <w:lastRenderedPageBreak/>
         <w:t>系统数据流图</w:t>
       </w:r>
     </w:p>
@@ -18701,6 +18772,7 @@
         <w:rPr>
           <w:noProof/>
         </w:rPr>
+        <w:lastRenderedPageBreak/>
         <w:drawing>
           <wp:inline distT="0" distB="0" distL="0" distR="0">
             <wp:extent cx="5274310" cy="3415030"/>
@@ -19740,6 +19812,7 @@
               <w:rPr>
                 <w:strike/>
               </w:rPr>
+              <w:lastRenderedPageBreak/>
               <w:t xml:space="preserve">void </w:t>
             </w:r>
             <w:r>
@@ -20584,6 +20657,7 @@
         <w:pStyle w:val="my6"/>
       </w:pPr>
       <w:r>
+        <w:lastRenderedPageBreak/>
         <w:t>DD001-00</w:t>
       </w:r>
       <w:r>
@@ -21674,6 +21748,7 @@
         <w:pStyle w:val="my6"/>
       </w:pPr>
       <w:r>
+        <w:lastRenderedPageBreak/>
         <w:t>DD001-00</w:t>
       </w:r>
       <w:r>
@@ -22485,6 +22560,7 @@
         <w:rPr>
           <w:rFonts w:hint="eastAsia"/>
         </w:rPr>
+        <w:lastRenderedPageBreak/>
         <w:t xml:space="preserve">DD-002 </w:t>
       </w:r>
       <w:r>
@@ -23268,6 +23344,7 @@
               <w:rPr>
                 <w:rFonts w:hint="eastAsia"/>
               </w:rPr>
+              <w:lastRenderedPageBreak/>
               <w:t>/</w:t>
             </w:r>
             <w:r>
@@ -24128,6 +24205,7 @@
         <w:rPr>
           <w:rFonts w:hint="eastAsia"/>
         </w:rPr>
+        <w:lastRenderedPageBreak/>
         <w:t xml:space="preserve">DD-003 EventEngine </w:t>
       </w:r>
       <w:r>
@@ -24794,6 +24872,7 @@
               <w:pStyle w:val="mycode"/>
             </w:pPr>
             <w:r>
+              <w:lastRenderedPageBreak/>
               <w:t xml:space="preserve">int </w:t>
             </w:r>
             <w:r>
@@ -26025,6 +26104,7 @@
               <w:pStyle w:val="mycode"/>
             </w:pPr>
             <w:r>
+              <w:lastRenderedPageBreak/>
               <w:t xml:space="preserve">virtual int </w:t>
             </w:r>
             <w:r>
@@ -27242,6 +27322,7 @@
               <w:pStyle w:val="mycode"/>
             </w:pPr>
             <w:r>
+              <w:lastRenderedPageBreak/>
               <w:t xml:space="preserve">virtual int </w:t>
             </w:r>
             <w:r>
@@ -27277,6 +27358,7 @@
               <w:rPr>
                 <w:rFonts w:hint="eastAsia"/>
               </w:rPr>
+              <w:lastRenderedPageBreak/>
               <w:t>/</w:t>
             </w:r>
             <w:r>
@@ -28372,6 +28454,7 @@
               <w:rPr>
                 <w:rFonts w:hint="eastAsia"/>
               </w:rPr>
+              <w:lastRenderedPageBreak/>
               <w:t xml:space="preserve">* </w:t>
             </w:r>
             <w:r>
@@ -28442,6 +28525,7 @@
               <w:pStyle w:val="mycode"/>
             </w:pPr>
             <w:r>
+              <w:lastRenderedPageBreak/>
               <w:t>/*</w:t>
             </w:r>
           </w:p>
@@ -29459,6 +29543,7 @@
               <w:pStyle w:val="mycode"/>
             </w:pPr>
             <w:r>
+              <w:lastRenderedPageBreak/>
               <w:t>typedef std::map&lt;</w:t>
             </w:r>
             <w:r>
@@ -29829,7 +29914,6 @@
         <w:rPr>
           <w:rFonts w:hint="eastAsia"/>
         </w:rPr>
-        <w:lastRenderedPageBreak/>
         <w:t>插件化程序框架</w:t>
       </w:r>
     </w:p>
@@ -29868,7 +29952,7 @@
                 <v:shape id="_x0000_i1040" type="#_x0000_t75" style="width:77pt;height:55.7pt" o:ole="">
                   <v:imagedata r:id="rId49" o:title=""/>
                 </v:shape>
-                <o:OLEObject Type="Embed" ProgID="Visio.Drawing.15" ShapeID="_x0000_i1040" DrawAspect="Icon" ObjectID="_1669902260" r:id="rId50"/>
+                <o:OLEObject Type="Embed" ProgID="Visio.Drawing.15" ShapeID="_x0000_i1040" DrawAspect="Icon" ObjectID="_1670263307" r:id="rId50"/>
               </w:object>
             </w:r>
           </w:p>
@@ -29888,10 +29972,10 @@
           <w:p>
             <w:r>
               <w:object w:dxaOrig="1534" w:dyaOrig="1114" w14:anchorId="63E24930">
-                <v:shape id="_x0000_i1043" type="#_x0000_t75" style="width:77pt;height:55.7pt" o:ole="">
+                <v:shape id="_x0000_i1041" type="#_x0000_t75" style="width:77pt;height:55.7pt" o:ole="">
                   <v:imagedata r:id="rId51" o:title=""/>
                 </v:shape>
-                <o:OLEObject Type="Embed" ProgID="Visio.Drawing.15" ShapeID="_x0000_i1043" DrawAspect="Icon" ObjectID="_1669902261" r:id="rId52"/>
+                <o:OLEObject Type="Embed" ProgID="Visio.Drawing.15" ShapeID="_x0000_i1041" DrawAspect="Icon" ObjectID="_1670263308" r:id="rId52"/>
               </w:object>
             </w:r>
           </w:p>
@@ -29911,10 +29995,10 @@
           <w:p>
             <w:r>
               <w:object w:dxaOrig="1534" w:dyaOrig="1114" w14:anchorId="0B282D3E">
-                <v:shape id="_x0000_i1041" type="#_x0000_t75" style="width:77pt;height:55.7pt" o:ole="">
+                <v:shape id="_x0000_i1042" type="#_x0000_t75" style="width:77pt;height:55.7pt" o:ole="">
                   <v:imagedata r:id="rId53" o:title=""/>
                 </v:shape>
-                <o:OLEObject Type="Embed" ProgID="Package" ShapeID="_x0000_i1041" DrawAspect="Icon" ObjectID="_1669902262" r:id="rId54"/>
+                <o:OLEObject Type="Embed" ProgID="Package" ShapeID="_x0000_i1042" DrawAspect="Icon" ObjectID="_1670263309" r:id="rId54"/>
               </w:object>
             </w:r>
           </w:p>
@@ -29934,10 +30018,10 @@
           <w:p>
             <w:r>
               <w:object w:dxaOrig="1534" w:dyaOrig="1114" w14:anchorId="3C792F0B">
-                <v:shape id="_x0000_i1042" type="#_x0000_t75" style="width:77pt;height:55.7pt" o:ole="">
+                <v:shape id="_x0000_i1043" type="#_x0000_t75" style="width:77pt;height:55.7pt" o:ole="">
                   <v:imagedata r:id="rId55" o:title=""/>
                 </v:shape>
-                <o:OLEObject Type="Embed" ProgID="Package" ShapeID="_x0000_i1042" DrawAspect="Icon" ObjectID="_1669902263" r:id="rId56"/>
+                <o:OLEObject Type="Embed" ProgID="Package" ShapeID="_x0000_i1043" DrawAspect="Icon" ObjectID="_1670263310" r:id="rId56"/>
               </w:object>
             </w:r>
           </w:p>
@@ -32851,7 +32935,7 @@
 </file>
 
 <file path=customXml/itemProps2.xml><?xml version="1.0" encoding="utf-8"?>
-<ds:datastoreItem xmlns:ds="http://schemas.openxmlformats.org/officeDocument/2006/customXml" ds:itemID="{5B820FFD-2986-4EC4-88FA-6E2B0EB90BCB}">
+<ds:datastoreItem xmlns:ds="http://schemas.openxmlformats.org/officeDocument/2006/customXml" ds:itemID="{50841A3C-02D5-4875-B641-22698D241973}">
   <ds:schemaRefs>
     <ds:schemaRef ds:uri="http://schemas.openxmlformats.org/officeDocument/2006/bibliography"/>
   </ds:schemaRefs>

</xml_diff>

<commit_message>
[MOD] Adding get son node by name feature.
</commit_message>
<xml_diff>
--- a/doc/pump框架设计文档.docx
+++ b/doc/pump框架设计文档.docx
@@ -3173,100 +3173,98 @@
       <w:r>
         <w:t>字符串</w:t>
       </w:r>
-      <w:bookmarkStart w:id="1" w:name="_GoBack"/>
+    </w:p>
+    <w:p>
+      <w:pPr>
+        <w:pStyle w:val="my1"/>
+      </w:pPr>
+      <w:r>
+        <w:t>pump_memory</w:t>
+      </w:r>
+      <w:r>
+        <w:t>库</w:t>
+      </w:r>
+    </w:p>
+    <w:p>
+      <w:pPr>
+        <w:pStyle w:val="my2"/>
+      </w:pPr>
+      <w:r>
+        <w:t>智能内存管理框架</w:t>
+      </w:r>
+    </w:p>
+    <w:p>
+      <w:pPr>
+        <w:pStyle w:val="my1"/>
+      </w:pPr>
+      <w:r>
+        <w:t>pump_function</w:t>
+      </w:r>
+      <w:r>
+        <w:t>库</w:t>
+      </w:r>
+    </w:p>
+    <w:p>
+      <w:pPr>
+        <w:pStyle w:val="my1"/>
+      </w:pPr>
+      <w:bookmarkStart w:id="1" w:name="_Toc53515848"/>
+      <w:r>
+        <w:t>pump_event</w:t>
+      </w:r>
+      <w:r>
+        <w:t>库</w:t>
+      </w:r>
       <w:bookmarkEnd w:id="1"/>
     </w:p>
     <w:p>
       <w:pPr>
-        <w:pStyle w:val="my1"/>
-      </w:pPr>
-      <w:r>
-        <w:t>pump_memory</w:t>
-      </w:r>
-      <w:r>
-        <w:t>库</w:t>
-      </w:r>
-    </w:p>
-    <w:p>
-      <w:pPr>
         <w:pStyle w:val="my2"/>
       </w:pPr>
-      <w:r>
-        <w:t>智能内存管理框架</w:t>
-      </w:r>
-    </w:p>
-    <w:p>
-      <w:pPr>
-        <w:pStyle w:val="my1"/>
-      </w:pPr>
-      <w:r>
-        <w:t>pump_function</w:t>
-      </w:r>
-      <w:r>
-        <w:t>库</w:t>
-      </w:r>
-    </w:p>
-    <w:p>
-      <w:pPr>
-        <w:pStyle w:val="my1"/>
-      </w:pPr>
-      <w:bookmarkStart w:id="2" w:name="_Toc53515848"/>
-      <w:r>
-        <w:t>pump_event</w:t>
-      </w:r>
-      <w:r>
-        <w:t>库</w:t>
+      <w:bookmarkStart w:id="2" w:name="_Toc25326"/>
+      <w:bookmarkStart w:id="3" w:name="_Toc53515849"/>
+      <w:bookmarkEnd w:id="0"/>
+      <w:r>
+        <w:t>业务</w:t>
+      </w:r>
+      <w:r>
+        <w:rPr>
+          <w:rFonts w:hint="eastAsia"/>
+        </w:rPr>
+        <w:t>、</w:t>
+      </w:r>
+      <w:r>
+        <w:t>请求</w:t>
+      </w:r>
+      <w:r>
+        <w:rPr>
+          <w:rFonts w:hint="eastAsia"/>
+        </w:rPr>
+        <w:t>/</w:t>
+      </w:r>
+      <w:r>
+        <w:t>响应</w:t>
+      </w:r>
+      <w:r>
+        <w:rPr>
+          <w:rFonts w:hint="eastAsia"/>
+        </w:rPr>
+        <w:t>、</w:t>
+      </w:r>
+      <w:r>
+        <w:t>服务</w:t>
+      </w:r>
+      <w:r>
+        <w:rPr>
+          <w:rFonts w:hint="eastAsia"/>
+        </w:rPr>
+        <w:t>、事</w:t>
+      </w:r>
+      <w:r>
+        <w:t>务及事件</w:t>
       </w:r>
       <w:bookmarkEnd w:id="2"/>
-    </w:p>
-    <w:p>
-      <w:pPr>
-        <w:pStyle w:val="my2"/>
-      </w:pPr>
-      <w:bookmarkStart w:id="3" w:name="_Toc25326"/>
-      <w:bookmarkStart w:id="4" w:name="_Toc53515849"/>
-      <w:bookmarkEnd w:id="0"/>
-      <w:r>
-        <w:t>业务</w:t>
-      </w:r>
-      <w:r>
-        <w:rPr>
-          <w:rFonts w:hint="eastAsia"/>
-        </w:rPr>
-        <w:t>、</w:t>
-      </w:r>
-      <w:r>
-        <w:t>请求</w:t>
-      </w:r>
-      <w:r>
-        <w:rPr>
-          <w:rFonts w:hint="eastAsia"/>
-        </w:rPr>
-        <w:t>/</w:t>
-      </w:r>
-      <w:r>
-        <w:t>响应</w:t>
-      </w:r>
-      <w:r>
-        <w:rPr>
-          <w:rFonts w:hint="eastAsia"/>
-        </w:rPr>
-        <w:t>、</w:t>
-      </w:r>
-      <w:r>
-        <w:t>服务</w:t>
-      </w:r>
-      <w:r>
-        <w:rPr>
-          <w:rFonts w:hint="eastAsia"/>
-        </w:rPr>
-        <w:t>、事</w:t>
-      </w:r>
-      <w:r>
-        <w:t>务及事件</w:t>
-      </w:r>
       <w:bookmarkEnd w:id="3"/>
-      <w:bookmarkEnd w:id="4"/>
     </w:p>
     <w:p>
       <w:pPr>
@@ -3745,8 +3743,8 @@
         </w:rPr>
         <w:t xml:space="preserve"> </w:t>
       </w:r>
-      <w:bookmarkStart w:id="5" w:name="_Toc53515850"/>
-      <w:bookmarkStart w:id="6" w:name="_Toc6257"/>
+      <w:bookmarkStart w:id="4" w:name="_Toc53515850"/>
+      <w:bookmarkStart w:id="5" w:name="_Toc6257"/>
       <w:r>
         <w:t>请求</w:t>
       </w:r>
@@ -3756,8 +3754,8 @@
         </w:rPr>
         <w:t>与响应</w:t>
       </w:r>
+      <w:bookmarkEnd w:id="4"/>
       <w:bookmarkEnd w:id="5"/>
-      <w:bookmarkEnd w:id="6"/>
     </w:p>
     <w:p>
       <w:pPr>
@@ -3775,7 +3773,7 @@
       <w:pPr>
         <w:pStyle w:val="my4"/>
       </w:pPr>
-      <w:bookmarkStart w:id="7" w:name="_Toc19809"/>
+      <w:bookmarkStart w:id="6" w:name="_Toc19809"/>
       <w:r>
         <w:t>请求</w:t>
       </w:r>
@@ -3788,7 +3786,7 @@
       <w:r>
         <w:t>响应实体</w:t>
       </w:r>
-      <w:bookmarkEnd w:id="7"/>
+      <w:bookmarkEnd w:id="6"/>
     </w:p>
     <w:p>
       <w:pPr>
@@ -3848,7 +3846,7 @@
             <v:path o:extrusionok="f" gradientshapeok="t" o:connecttype="rect"/>
             <o:lock v:ext="edit" aspectratio="t"/>
           </v:shapetype>
-          <v:shape id="_x0000_i1025" type="#_x0000_t75" style="width:415.7pt;height:124.6pt">
+          <v:shape id="_x0000_i1025" type="#_x0000_t75" style="width:415.5pt;height:124.5pt">
             <v:imagedata r:id="rId11" o:title=""/>
           </v:shape>
         </w:pict>
@@ -4008,7 +4006,7 @@
       <w:pPr>
         <w:pStyle w:val="my4"/>
       </w:pPr>
-      <w:bookmarkStart w:id="8" w:name="_Toc10969"/>
+      <w:bookmarkStart w:id="7" w:name="_Toc10969"/>
       <w:r>
         <w:t>请求</w:t>
       </w:r>
@@ -4021,7 +4019,7 @@
       <w:r>
         <w:t>响应簇</w:t>
       </w:r>
-      <w:bookmarkEnd w:id="8"/>
+      <w:bookmarkEnd w:id="7"/>
     </w:p>
     <w:p>
       <w:pPr>
@@ -4041,7 +4039,7 @@
       </w:pPr>
       <w:r>
         <w:pict w14:anchorId="6DC3B365">
-          <v:shape id="_x0000_i1026" type="#_x0000_t75" style="width:415.7pt;height:124.6pt">
+          <v:shape id="_x0000_i1026" type="#_x0000_t75" style="width:415.5pt;height:124.5pt">
             <v:imagedata r:id="rId12" o:title=""/>
           </v:shape>
         </w:pict>
@@ -4239,13 +4237,13 @@
         </w:rPr>
         <w:t xml:space="preserve"> </w:t>
       </w:r>
-      <w:bookmarkStart w:id="9" w:name="_Toc26501"/>
-      <w:bookmarkStart w:id="10" w:name="_Toc53515851"/>
+      <w:bookmarkStart w:id="8" w:name="_Toc26501"/>
+      <w:bookmarkStart w:id="9" w:name="_Toc53515851"/>
       <w:r>
         <w:t>服务</w:t>
       </w:r>
+      <w:bookmarkEnd w:id="8"/>
       <w:bookmarkEnd w:id="9"/>
-      <w:bookmarkEnd w:id="10"/>
     </w:p>
     <w:p>
       <w:pPr>
@@ -4290,14 +4288,14 @@
         </w:rPr>
         <w:t xml:space="preserve"> </w:t>
       </w:r>
-      <w:bookmarkStart w:id="11" w:name="_Toc5241"/>
+      <w:bookmarkStart w:id="10" w:name="_Toc5241"/>
       <w:r>
         <w:rPr>
           <w:rFonts w:hint="eastAsia"/>
         </w:rPr>
         <w:t>服务实体</w:t>
       </w:r>
-      <w:bookmarkEnd w:id="11"/>
+      <w:bookmarkEnd w:id="10"/>
     </w:p>
     <w:p>
       <w:pPr>
@@ -4396,7 +4394,7 @@
       <w:r>
         <w:lastRenderedPageBreak/>
         <w:pict w14:anchorId="54A71F79">
-          <v:shape id="_x0000_i1027" type="#_x0000_t75" style="width:415.7pt;height:124.6pt">
+          <v:shape id="_x0000_i1027" type="#_x0000_t75" style="width:415.5pt;height:124.5pt">
             <v:imagedata r:id="rId13" o:title=""/>
           </v:shape>
         </w:pict>
@@ -4498,20 +4496,20 @@
       <w:pPr>
         <w:pStyle w:val="my4"/>
       </w:pPr>
-      <w:bookmarkStart w:id="12" w:name="_服务簇"/>
+      <w:bookmarkStart w:id="11" w:name="_服务簇"/>
       <w:r>
         <w:rPr>
           <w:rFonts w:hint="eastAsia"/>
         </w:rPr>
         <w:t xml:space="preserve"> </w:t>
       </w:r>
-      <w:bookmarkStart w:id="13" w:name="_Toc32293"/>
+      <w:bookmarkStart w:id="12" w:name="_Toc32293"/>
       <w:r>
         <w:t>服务簇</w:t>
       </w:r>
-      <w:bookmarkEnd w:id="13"/>
-    </w:p>
-    <w:bookmarkEnd w:id="12"/>
+      <w:bookmarkEnd w:id="12"/>
+    </w:p>
+    <w:bookmarkEnd w:id="11"/>
     <w:p>
       <w:pPr>
         <w:pStyle w:val="my"/>
@@ -4542,7 +4540,7 @@
     <w:p>
       <w:r>
         <w:pict w14:anchorId="0249F856">
-          <v:shape id="_x0000_i1028" type="#_x0000_t75" style="width:415.7pt;height:124.6pt">
+          <v:shape id="_x0000_i1028" type="#_x0000_t75" style="width:415.5pt;height:124.5pt">
             <v:imagedata r:id="rId14" o:title=""/>
           </v:shape>
         </w:pict>
@@ -4617,21 +4615,21 @@
         </w:rPr>
         <w:t xml:space="preserve"> </w:t>
       </w:r>
-      <w:bookmarkStart w:id="14" w:name="_Toc25397"/>
-      <w:bookmarkStart w:id="15" w:name="_Toc53515852"/>
+      <w:bookmarkStart w:id="13" w:name="_Toc25397"/>
+      <w:bookmarkStart w:id="14" w:name="_Toc53515852"/>
       <w:r>
         <w:t>事务</w:t>
       </w:r>
+      <w:bookmarkEnd w:id="13"/>
       <w:bookmarkEnd w:id="14"/>
-      <w:bookmarkEnd w:id="15"/>
     </w:p>
     <w:p>
       <w:pPr>
         <w:pStyle w:val="my"/>
         <w:ind w:firstLine="420"/>
       </w:pPr>
-      <w:bookmarkStart w:id="16" w:name="事务定义"/>
-      <w:bookmarkEnd w:id="16"/>
+      <w:bookmarkStart w:id="15" w:name="事务定义"/>
+      <w:bookmarkEnd w:id="15"/>
       <w:r>
         <w:t>事务是服务实体内部的业务逻辑概念</w:t>
       </w:r>
@@ -4682,12 +4680,12 @@
       <w:pPr>
         <w:pStyle w:val="my4"/>
       </w:pPr>
-      <w:bookmarkStart w:id="17" w:name="_Toc12984"/>
+      <w:bookmarkStart w:id="16" w:name="_Toc12984"/>
       <w:r>
         <w:lastRenderedPageBreak/>
         <w:t>原子事务</w:t>
       </w:r>
-      <w:bookmarkEnd w:id="17"/>
+      <w:bookmarkEnd w:id="16"/>
     </w:p>
     <w:p>
       <w:pPr>
@@ -4707,7 +4705,7 @@
       </w:pPr>
       <w:r>
         <w:pict w14:anchorId="521B554E">
-          <v:shape id="_x0000_i1029" type="#_x0000_t75" style="width:191.6pt;height:191.6pt">
+          <v:shape id="_x0000_i1029" type="#_x0000_t75" style="width:191.25pt;height:191.25pt">
             <v:imagedata r:id="rId15" o:title=""/>
           </v:shape>
         </w:pict>
@@ -4917,11 +4915,11 @@
         </w:rPr>
         <w:t xml:space="preserve"> </w:t>
       </w:r>
-      <w:bookmarkStart w:id="18" w:name="_Toc22857"/>
+      <w:bookmarkStart w:id="17" w:name="_Toc22857"/>
       <w:r>
         <w:t>事务流</w:t>
       </w:r>
-      <w:bookmarkEnd w:id="18"/>
+      <w:bookmarkEnd w:id="17"/>
     </w:p>
     <w:p>
       <w:pPr>
@@ -4945,7 +4943,7 @@
       <w:r>
         <w:lastRenderedPageBreak/>
         <w:pict w14:anchorId="5B8EC451">
-          <v:shape id="_x0000_i1030" type="#_x0000_t75" style="width:198.45pt;height:311.8pt">
+          <v:shape id="_x0000_i1030" type="#_x0000_t75" style="width:198.75pt;height:312pt">
             <v:imagedata r:id="rId16" o:title=""/>
           </v:shape>
         </w:pict>
@@ -5029,16 +5027,16 @@
         </w:rPr>
         <w:t xml:space="preserve"> </w:t>
       </w:r>
-      <w:bookmarkStart w:id="19" w:name="_Toc53515853"/>
-      <w:bookmarkStart w:id="20" w:name="_Toc12988"/>
+      <w:bookmarkStart w:id="18" w:name="_Toc53515853"/>
+      <w:bookmarkStart w:id="19" w:name="_Toc12988"/>
       <w:r>
         <w:rPr>
           <w:rFonts w:hint="eastAsia"/>
         </w:rPr>
         <w:t>事件</w:t>
       </w:r>
+      <w:bookmarkEnd w:id="18"/>
       <w:bookmarkEnd w:id="19"/>
-      <w:bookmarkEnd w:id="20"/>
     </w:p>
     <w:p>
       <w:pPr>
@@ -5104,7 +5102,7 @@
       <w:r>
         <w:lastRenderedPageBreak/>
         <w:pict w14:anchorId="67A6FF3F">
-          <v:shape id="_x0000_i1031" type="#_x0000_t75" style="width:204.75pt;height:321.8pt">
+          <v:shape id="_x0000_i1031" type="#_x0000_t75" style="width:204.75pt;height:321.75pt">
             <v:imagedata r:id="rId17" o:title=""/>
           </v:shape>
         </w:pict>
@@ -5182,16 +5180,16 @@
       <w:pPr>
         <w:pStyle w:val="my2"/>
       </w:pPr>
-      <w:bookmarkStart w:id="21" w:name="_Toc22943"/>
-      <w:bookmarkStart w:id="22" w:name="_Toc53515854"/>
+      <w:bookmarkStart w:id="20" w:name="_Toc22943"/>
+      <w:bookmarkStart w:id="21" w:name="_Toc53515854"/>
       <w:r>
         <w:rPr>
           <w:rFonts w:hint="eastAsia"/>
         </w:rPr>
         <w:t>服务模型</w:t>
       </w:r>
+      <w:bookmarkEnd w:id="20"/>
       <w:bookmarkEnd w:id="21"/>
-      <w:bookmarkEnd w:id="22"/>
     </w:p>
     <w:p>
       <w:pPr>
@@ -5224,7 +5222,7 @@
       <w:r>
         <w:lastRenderedPageBreak/>
         <w:pict w14:anchorId="5F04173F">
-          <v:shape id="_x0000_i1032" type="#_x0000_t75" style="width:415.7pt;height:227.25pt">
+          <v:shape id="_x0000_i1032" type="#_x0000_t75" style="width:415.5pt;height:227.25pt">
             <v:imagedata r:id="rId18" o:title=""/>
             <o:lock v:ext="edit" aspectratio="f"/>
           </v:shape>
@@ -5407,8 +5405,8 @@
         <w:pStyle w:val="my"/>
         <w:ind w:firstLine="420"/>
       </w:pPr>
-      <w:bookmarkStart w:id="23" w:name="服务组件调用事务组件功能"/>
-      <w:bookmarkEnd w:id="23"/>
+      <w:bookmarkStart w:id="22" w:name="服务组件调用事务组件功能"/>
+      <w:bookmarkEnd w:id="22"/>
       <w:r>
         <w:rPr>
           <w:rFonts w:hint="eastAsia"/>
@@ -6020,8 +6018,8 @@
         </w:rPr>
         <w:t xml:space="preserve"> </w:t>
       </w:r>
-      <w:bookmarkStart w:id="24" w:name="_Toc15156"/>
-      <w:bookmarkStart w:id="25" w:name="_Toc53515855"/>
+      <w:bookmarkStart w:id="23" w:name="_Toc15156"/>
+      <w:bookmarkStart w:id="24" w:name="_Toc53515855"/>
       <w:r>
         <w:rPr>
           <w:rFonts w:hint="eastAsia"/>
@@ -6034,8 +6032,8 @@
         </w:rPr>
         <w:t>服务</w:t>
       </w:r>
+      <w:bookmarkEnd w:id="23"/>
       <w:bookmarkEnd w:id="24"/>
-      <w:bookmarkEnd w:id="25"/>
     </w:p>
     <w:p>
       <w:pPr>
@@ -6107,14 +6105,14 @@
       <w:pPr>
         <w:pStyle w:val="my4"/>
       </w:pPr>
-      <w:bookmarkStart w:id="26" w:name="_Toc1001"/>
+      <w:bookmarkStart w:id="25" w:name="_Toc1001"/>
       <w:r>
         <w:rPr>
           <w:rFonts w:hint="eastAsia"/>
         </w:rPr>
         <w:t>内部服务管理</w:t>
       </w:r>
-      <w:bookmarkEnd w:id="26"/>
+      <w:bookmarkEnd w:id="25"/>
     </w:p>
     <w:p>
       <w:pPr>
@@ -6199,16 +6197,16 @@
         </w:rPr>
         <w:t>提供服务组件配置、加载和注册等功能。组件配置提供静态和动态两种服务组件配置方式。静态配置方式使用户可以通过配置文件选择加载服务组件然后运行服务。</w:t>
       </w:r>
-      <w:commentRangeStart w:id="27"/>
+      <w:commentRangeStart w:id="26"/>
       <w:r>
         <w:rPr>
           <w:rFonts w:hint="eastAsia"/>
         </w:rPr>
         <w:t>动态配置方式</w:t>
       </w:r>
-      <w:commentRangeEnd w:id="27"/>
-      <w:r>
-        <w:commentReference w:id="27"/>
+      <w:commentRangeEnd w:id="26"/>
+      <w:r>
+        <w:commentReference w:id="26"/>
       </w:r>
       <w:r>
         <w:rPr>
@@ -6383,14 +6381,14 @@
         </w:rPr>
         <w:t xml:space="preserve"> </w:t>
       </w:r>
-      <w:bookmarkStart w:id="28" w:name="_Toc20698"/>
+      <w:bookmarkStart w:id="27" w:name="_Toc20698"/>
       <w:r>
         <w:rPr>
           <w:rFonts w:hint="eastAsia"/>
         </w:rPr>
         <w:t>内部消息总线管理</w:t>
       </w:r>
-      <w:bookmarkEnd w:id="28"/>
+      <w:bookmarkEnd w:id="27"/>
     </w:p>
     <w:p>
       <w:pPr>
@@ -6463,14 +6461,14 @@
         </w:rPr>
         <w:t xml:space="preserve"> </w:t>
       </w:r>
-      <w:bookmarkStart w:id="29" w:name="_Toc26246"/>
+      <w:bookmarkStart w:id="28" w:name="_Toc26246"/>
       <w:r>
         <w:rPr>
           <w:rFonts w:hint="eastAsia"/>
         </w:rPr>
         <w:t>服务进程间通信管理</w:t>
       </w:r>
-      <w:bookmarkEnd w:id="29"/>
+      <w:bookmarkEnd w:id="28"/>
     </w:p>
     <w:p>
       <w:pPr>
@@ -6488,37 +6486,37 @@
       <w:pPr>
         <w:pStyle w:val="my2"/>
       </w:pPr>
-      <w:bookmarkStart w:id="30" w:name="_Toc53515856"/>
-      <w:bookmarkStart w:id="31" w:name="_Toc6904"/>
+      <w:bookmarkStart w:id="29" w:name="_Toc53515856"/>
+      <w:bookmarkStart w:id="30" w:name="_Toc6904"/>
       <w:r>
         <w:rPr>
           <w:rFonts w:hint="eastAsia"/>
         </w:rPr>
         <w:t>事务模型</w:t>
       </w:r>
+      <w:bookmarkEnd w:id="29"/>
       <w:bookmarkEnd w:id="30"/>
+    </w:p>
+    <w:p>
+      <w:pPr>
+        <w:pStyle w:val="my3"/>
+      </w:pPr>
+      <w:r>
+        <w:rPr>
+          <w:rFonts w:hint="eastAsia"/>
+        </w:rPr>
+        <w:t xml:space="preserve"> </w:t>
+      </w:r>
+      <w:bookmarkStart w:id="31" w:name="_Toc7279"/>
+      <w:bookmarkStart w:id="32" w:name="_Toc53515857"/>
+      <w:r>
+        <w:rPr>
+          <w:rFonts w:hint="eastAsia"/>
+        </w:rPr>
+        <w:t>需求分析</w:t>
+      </w:r>
       <w:bookmarkEnd w:id="31"/>
-    </w:p>
-    <w:p>
-      <w:pPr>
-        <w:pStyle w:val="my3"/>
-      </w:pPr>
-      <w:r>
-        <w:rPr>
-          <w:rFonts w:hint="eastAsia"/>
-        </w:rPr>
-        <w:t xml:space="preserve"> </w:t>
-      </w:r>
-      <w:bookmarkStart w:id="32" w:name="_Toc7279"/>
-      <w:bookmarkStart w:id="33" w:name="_Toc53515857"/>
-      <w:r>
-        <w:rPr>
-          <w:rFonts w:hint="eastAsia"/>
-        </w:rPr>
-        <w:t>需求分析</w:t>
-      </w:r>
       <w:bookmarkEnd w:id="32"/>
-      <w:bookmarkEnd w:id="33"/>
     </w:p>
     <w:p>
       <w:pPr>
@@ -7647,35 +7645,35 @@
         </w:rPr>
         <w:t xml:space="preserve"> </w:t>
       </w:r>
-      <w:bookmarkStart w:id="34" w:name="_Toc53515858"/>
-      <w:bookmarkStart w:id="35" w:name="_Toc32273"/>
+      <w:bookmarkStart w:id="33" w:name="_Toc53515858"/>
+      <w:bookmarkStart w:id="34" w:name="_Toc32273"/>
       <w:r>
         <w:rPr>
           <w:rFonts w:hint="eastAsia"/>
         </w:rPr>
         <w:t>详细设计</w:t>
       </w:r>
+      <w:bookmarkEnd w:id="33"/>
       <w:bookmarkEnd w:id="34"/>
+    </w:p>
+    <w:p>
+      <w:pPr>
+        <w:pStyle w:val="my4"/>
+      </w:pPr>
+      <w:r>
+        <w:rPr>
+          <w:rFonts w:hint="eastAsia"/>
+        </w:rPr>
+        <w:t xml:space="preserve"> </w:t>
+      </w:r>
+      <w:bookmarkStart w:id="35" w:name="_Toc8138"/>
+      <w:r>
+        <w:rPr>
+          <w:rFonts w:hint="eastAsia"/>
+        </w:rPr>
+        <w:t>条件</w:t>
+      </w:r>
       <w:bookmarkEnd w:id="35"/>
-    </w:p>
-    <w:p>
-      <w:pPr>
-        <w:pStyle w:val="my4"/>
-      </w:pPr>
-      <w:r>
-        <w:rPr>
-          <w:rFonts w:hint="eastAsia"/>
-        </w:rPr>
-        <w:t xml:space="preserve"> </w:t>
-      </w:r>
-      <w:bookmarkStart w:id="36" w:name="_Toc8138"/>
-      <w:r>
-        <w:rPr>
-          <w:rFonts w:hint="eastAsia"/>
-        </w:rPr>
-        <w:t>条件</w:t>
-      </w:r>
-      <w:bookmarkEnd w:id="36"/>
       <w:r>
         <w:rPr>
           <w:rFonts w:hint="eastAsia"/>
@@ -7833,8 +7831,8 @@
       <w:pPr>
         <w:pStyle w:val="my2"/>
       </w:pPr>
-      <w:bookmarkStart w:id="37" w:name="_Toc53515859"/>
-      <w:bookmarkStart w:id="38" w:name="_Toc15544"/>
+      <w:bookmarkStart w:id="36" w:name="_Toc53515859"/>
+      <w:bookmarkStart w:id="37" w:name="_Toc15544"/>
       <w:r>
         <w:rPr>
           <w:rFonts w:hint="eastAsia"/>
@@ -7842,8 +7840,8 @@
         <w:lastRenderedPageBreak/>
         <w:t>协议架构</w:t>
       </w:r>
+      <w:bookmarkEnd w:id="36"/>
       <w:bookmarkEnd w:id="37"/>
-      <w:bookmarkEnd w:id="38"/>
     </w:p>
     <w:p>
       <w:pPr>
@@ -7909,12 +7907,12 @@
       <w:pPr>
         <w:pStyle w:val="my2"/>
       </w:pPr>
-      <w:bookmarkStart w:id="39" w:name="_Toc53515860"/>
-      <w:bookmarkStart w:id="40" w:name="_Toc7632"/>
+      <w:bookmarkStart w:id="38" w:name="_Toc53515860"/>
+      <w:bookmarkStart w:id="39" w:name="_Toc7632"/>
       <w:r>
         <w:t>事件驱动模型</w:t>
       </w:r>
-      <w:bookmarkEnd w:id="39"/>
+      <w:bookmarkEnd w:id="38"/>
     </w:p>
     <w:p>
       <w:pPr>
@@ -8448,7 +8446,7 @@
       <w:pPr>
         <w:pStyle w:val="my3"/>
       </w:pPr>
-      <w:bookmarkStart w:id="41" w:name="_Toc53515861"/>
+      <w:bookmarkStart w:id="40" w:name="_Toc53515861"/>
       <w:r>
         <w:rPr>
           <w:rFonts w:hint="eastAsia"/>
@@ -8470,26 +8468,26 @@
         </w:rPr>
         <w:t>（预研版）</w:t>
       </w:r>
+      <w:bookmarkEnd w:id="40"/>
+    </w:p>
+    <w:p>
+      <w:pPr>
+        <w:pStyle w:val="my4"/>
+      </w:pPr>
+      <w:bookmarkStart w:id="41" w:name="_Toc22607"/>
+      <w:r>
+        <w:rPr>
+          <w:rFonts w:hint="eastAsia"/>
+        </w:rPr>
+        <w:t>Pump</w:t>
+      </w:r>
+      <w:r>
+        <w:rPr>
+          <w:rFonts w:hint="eastAsia"/>
+        </w:rPr>
+        <w:t>模型需求分析</w:t>
+      </w:r>
       <w:bookmarkEnd w:id="41"/>
-    </w:p>
-    <w:p>
-      <w:pPr>
-        <w:pStyle w:val="my4"/>
-      </w:pPr>
-      <w:bookmarkStart w:id="42" w:name="_Toc22607"/>
-      <w:r>
-        <w:rPr>
-          <w:rFonts w:hint="eastAsia"/>
-        </w:rPr>
-        <w:t>Pump</w:t>
-      </w:r>
-      <w:r>
-        <w:rPr>
-          <w:rFonts w:hint="eastAsia"/>
-        </w:rPr>
-        <w:t>模型需求分析</w:t>
-      </w:r>
-      <w:bookmarkEnd w:id="42"/>
     </w:p>
     <w:p>
       <w:pPr>
@@ -9110,16 +9108,16 @@
       <w:pPr>
         <w:pStyle w:val="my4"/>
       </w:pPr>
-      <w:bookmarkStart w:id="43" w:name="_watcher模型需求分析"/>
-      <w:bookmarkStart w:id="44" w:name="_Toc16171"/>
+      <w:bookmarkStart w:id="42" w:name="_watcher模型需求分析"/>
+      <w:bookmarkStart w:id="43" w:name="_Toc16171"/>
+      <w:bookmarkEnd w:id="42"/>
+      <w:r>
+        <w:t>Watcher</w:t>
+      </w:r>
+      <w:r>
+        <w:t>模型需求分析</w:t>
+      </w:r>
       <w:bookmarkEnd w:id="43"/>
-      <w:r>
-        <w:t>Watcher</w:t>
-      </w:r>
-      <w:r>
-        <w:t>模型需求分析</w:t>
-      </w:r>
-      <w:bookmarkEnd w:id="44"/>
     </w:p>
     <w:p>
       <w:pPr>
@@ -10402,7 +10400,7 @@
       <w:pPr>
         <w:pStyle w:val="my5"/>
       </w:pPr>
-      <w:bookmarkStart w:id="45" w:name="_Toc30847"/>
+      <w:bookmarkStart w:id="44" w:name="_Toc30847"/>
       <w:r>
         <w:t>Watcher</w:t>
       </w:r>
@@ -10418,7 +10416,7 @@
       <w:r>
         <w:t>复用模型需求分析</w:t>
       </w:r>
-      <w:bookmarkEnd w:id="45"/>
+      <w:bookmarkEnd w:id="44"/>
     </w:p>
     <w:p>
       <w:pPr>
@@ -15371,28 +15369,28 @@
       <w:pPr>
         <w:pStyle w:val="my3"/>
       </w:pPr>
-      <w:bookmarkStart w:id="46" w:name="_Toc18174"/>
-      <w:bookmarkStart w:id="47" w:name="_Toc53515862"/>
+      <w:bookmarkStart w:id="45" w:name="_Toc18174"/>
+      <w:bookmarkStart w:id="46" w:name="_Toc53515862"/>
       <w:r>
         <w:t>需求分析</w:t>
       </w:r>
+      <w:bookmarkEnd w:id="45"/>
+      <w:r>
+        <w:rPr>
+          <w:rFonts w:hint="eastAsia"/>
+        </w:rPr>
+        <w:t>2</w:t>
+      </w:r>
+      <w:r>
+        <w:t>.0</w:t>
+      </w:r>
+      <w:r>
+        <w:rPr>
+          <w:rFonts w:hint="eastAsia"/>
+        </w:rPr>
+        <w:t>（决定版）</w:t>
+      </w:r>
       <w:bookmarkEnd w:id="46"/>
-      <w:r>
-        <w:rPr>
-          <w:rFonts w:hint="eastAsia"/>
-        </w:rPr>
-        <w:t>2</w:t>
-      </w:r>
-      <w:r>
-        <w:t>.0</w:t>
-      </w:r>
-      <w:r>
-        <w:rPr>
-          <w:rFonts w:hint="eastAsia"/>
-        </w:rPr>
-        <w:t>（决定版）</w:t>
-      </w:r>
-      <w:bookmarkEnd w:id="47"/>
     </w:p>
     <w:p>
       <w:pPr>
@@ -15817,14 +15815,14 @@
       <w:pPr>
         <w:pStyle w:val="my4"/>
       </w:pPr>
-      <w:bookmarkStart w:id="48" w:name="_Toc9975"/>
+      <w:bookmarkStart w:id="47" w:name="_Toc9975"/>
       <w:r>
         <w:rPr>
           <w:rFonts w:hint="eastAsia"/>
         </w:rPr>
         <w:t>流程</w:t>
       </w:r>
-      <w:bookmarkEnd w:id="48"/>
+      <w:bookmarkEnd w:id="47"/>
       <w:r>
         <w:rPr>
           <w:rFonts w:hint="eastAsia"/>
@@ -16069,14 +16067,14 @@
       <w:pPr>
         <w:pStyle w:val="my3"/>
       </w:pPr>
-      <w:bookmarkStart w:id="49" w:name="_Toc53515863"/>
+      <w:bookmarkStart w:id="48" w:name="_Toc53515863"/>
       <w:r>
         <w:rPr>
           <w:rFonts w:hint="eastAsia"/>
         </w:rPr>
         <w:t>概要设计</w:t>
       </w:r>
-      <w:bookmarkEnd w:id="49"/>
+      <w:bookmarkEnd w:id="48"/>
     </w:p>
     <w:p>
       <w:pPr>
@@ -16435,7 +16433,7 @@
       <w:pPr>
         <w:pStyle w:val="my4"/>
       </w:pPr>
-      <w:bookmarkStart w:id="50" w:name="_Toc7649"/>
+      <w:bookmarkStart w:id="49" w:name="_Toc7649"/>
       <w:r>
         <w:rPr>
           <w:rFonts w:hint="eastAsia"/>
@@ -16455,7 +16453,7 @@
         </w:rPr>
         <w:t>Event</w:t>
       </w:r>
-      <w:bookmarkEnd w:id="50"/>
+      <w:bookmarkEnd w:id="49"/>
     </w:p>
     <w:p>
       <w:pPr>
@@ -16953,7 +16951,7 @@
         </w:rPr>
         <w:t>持续</w:t>
       </w:r>
-      <w:bookmarkStart w:id="51" w:name="OLE_LINK1"/>
+      <w:bookmarkStart w:id="50" w:name="OLE_LINK1"/>
       <w:r>
         <w:rPr>
           <w:rFonts w:hint="eastAsia"/>
@@ -16961,7 +16959,7 @@
         </w:rPr>
         <w:t>性</w:t>
       </w:r>
-      <w:bookmarkEnd w:id="51"/>
+      <w:bookmarkEnd w:id="50"/>
       <w:r>
         <w:rPr>
           <w:rFonts w:hint="eastAsia"/>
@@ -17546,7 +17544,7 @@
       <w:pPr>
         <w:pStyle w:val="my5"/>
       </w:pPr>
-      <w:bookmarkStart w:id="52" w:name="_Toc28312"/>
+      <w:bookmarkStart w:id="51" w:name="_Toc28312"/>
       <w:r>
         <w:rPr>
           <w:rFonts w:hint="eastAsia"/>
@@ -17559,7 +17557,7 @@
         </w:rPr>
         <w:t xml:space="preserve"> </w:t>
       </w:r>
-      <w:bookmarkEnd w:id="52"/>
+      <w:bookmarkEnd w:id="51"/>
       <w:r>
         <w:rPr>
           <w:rFonts w:hint="eastAsia"/>
@@ -17649,7 +17647,7 @@
       <w:pPr>
         <w:pStyle w:val="my4"/>
       </w:pPr>
-      <w:bookmarkStart w:id="53" w:name="_Toc19821"/>
+      <w:bookmarkStart w:id="52" w:name="_Toc19821"/>
       <w:r>
         <w:rPr>
           <w:rFonts w:hint="eastAsia"/>
@@ -17668,7 +17666,7 @@
         </w:rPr>
         <w:t xml:space="preserve"> </w:t>
       </w:r>
-      <w:bookmarkEnd w:id="53"/>
+      <w:bookmarkEnd w:id="52"/>
       <w:r>
         <w:rPr>
           <w:rFonts w:hint="eastAsia"/>
@@ -17806,7 +17804,7 @@
         </w:rPr>
         <w:t>PD00</w:t>
       </w:r>
-      <w:bookmarkStart w:id="54" w:name="_Toc23733"/>
+      <w:bookmarkStart w:id="53" w:name="_Toc23733"/>
       <w:r>
         <w:rPr>
           <w:rFonts w:hint="eastAsia"/>
@@ -17825,7 +17823,7 @@
         </w:rPr>
         <w:t xml:space="preserve"> </w:t>
       </w:r>
-      <w:bookmarkEnd w:id="54"/>
+      <w:bookmarkEnd w:id="53"/>
       <w:r>
         <w:rPr>
           <w:rFonts w:hint="eastAsia"/>
@@ -17927,7 +17925,7 @@
       <w:pPr>
         <w:pStyle w:val="my4"/>
       </w:pPr>
-      <w:bookmarkStart w:id="55" w:name="_Toc3957"/>
+      <w:bookmarkStart w:id="54" w:name="_Toc3957"/>
       <w:r>
         <w:rPr>
           <w:rFonts w:hint="eastAsia"/>
@@ -17946,7 +17944,7 @@
         </w:rPr>
         <w:t xml:space="preserve"> </w:t>
       </w:r>
-      <w:bookmarkEnd w:id="55"/>
+      <w:bookmarkEnd w:id="54"/>
       <w:r>
         <w:rPr>
           <w:rFonts w:hint="eastAsia"/>
@@ -18409,8 +18407,8 @@
       <w:pPr>
         <w:pStyle w:val="my3"/>
       </w:pPr>
-      <w:bookmarkStart w:id="56" w:name="_Toc53515864"/>
-      <w:bookmarkStart w:id="57" w:name="_Toc1874"/>
+      <w:bookmarkStart w:id="55" w:name="_Toc53515864"/>
+      <w:bookmarkStart w:id="56" w:name="_Toc1874"/>
       <w:r>
         <w:rPr>
           <w:rFonts w:hint="eastAsia"/>
@@ -18418,8 +18416,8 @@
         <w:lastRenderedPageBreak/>
         <w:t>详细设计</w:t>
       </w:r>
+      <w:bookmarkEnd w:id="55"/>
       <w:bookmarkEnd w:id="56"/>
-      <w:bookmarkEnd w:id="57"/>
     </w:p>
     <w:p>
       <w:pPr>
@@ -18583,7 +18581,7 @@
       <w:pPr>
         <w:pStyle w:val="my4"/>
       </w:pPr>
-      <w:bookmarkStart w:id="58" w:name="_Toc24404"/>
+      <w:bookmarkStart w:id="57" w:name="_Toc24404"/>
       <w:r>
         <w:rPr>
           <w:rFonts w:hint="eastAsia"/>
@@ -18596,7 +18594,7 @@
         </w:rPr>
         <w:t>事件模块</w:t>
       </w:r>
-      <w:bookmarkEnd w:id="58"/>
+      <w:bookmarkEnd w:id="57"/>
     </w:p>
     <w:p>
       <w:pPr>
@@ -28054,7 +28052,7 @@
         </w:rPr>
         <w:t>EventCollector</w:t>
       </w:r>
-      <w:bookmarkEnd w:id="40"/>
+      <w:bookmarkEnd w:id="39"/>
       <w:r>
         <w:rPr>
           <w:rFonts w:hint="eastAsia"/>
@@ -29904,6 +29902,1432 @@
       </w:r>
       <w:r>
         <w:t>模块</w:t>
+      </w:r>
+    </w:p>
+    <w:p>
+      <w:pPr>
+        <w:pStyle w:val="my1"/>
+      </w:pPr>
+      <w:r>
+        <w:t>pump_ac</w:t>
+      </w:r>
+      <w:r>
+        <w:t>库</w:t>
+      </w:r>
+    </w:p>
+    <w:p>
+      <w:pPr>
+        <w:pStyle w:val="my2"/>
+        <w:rPr>
+          <w:rFonts w:ascii="Calibri" w:eastAsia="宋体" w:hAnsi="Calibri"/>
+          <w:kern w:val="0"/>
+        </w:rPr>
+      </w:pPr>
+      <w:r>
+        <w:rPr>
+          <w:rFonts w:hint="eastAsia"/>
+        </w:rPr>
+        <w:t>设计思想</w:t>
+      </w:r>
+    </w:p>
+    <w:p>
+      <w:pPr>
+        <w:pStyle w:val="my"/>
+        <w:ind w:firstLine="420"/>
+        <w:rPr>
+          <w:rFonts w:ascii="宋体" w:hAnsi="宋体"/>
+        </w:rPr>
+      </w:pPr>
+      <w:r>
+        <w:rPr>
+          <w:rFonts w:hint="eastAsia"/>
+        </w:rPr>
+        <w:t>使用统一接口实现</w:t>
+      </w:r>
+      <w:r>
+        <w:rPr>
+          <w:rFonts w:hint="eastAsia"/>
+        </w:rPr>
+        <w:t>json</w:t>
+      </w:r>
+      <w:r>
+        <w:rPr>
+          <w:rFonts w:hint="eastAsia"/>
+        </w:rPr>
+        <w:t>、</w:t>
+      </w:r>
+      <w:r>
+        <w:rPr>
+          <w:rFonts w:hint="eastAsia"/>
+        </w:rPr>
+        <w:t>xml</w:t>
+      </w:r>
+      <w:r>
+        <w:rPr>
+          <w:rFonts w:hint="eastAsia"/>
+        </w:rPr>
+        <w:t>、</w:t>
+      </w:r>
+      <w:r>
+        <w:rPr>
+          <w:rFonts w:hint="eastAsia"/>
+        </w:rPr>
+        <w:t>ini</w:t>
+      </w:r>
+      <w:r>
+        <w:rPr>
+          <w:rFonts w:hint="eastAsia"/>
+        </w:rPr>
+        <w:t>、</w:t>
+      </w:r>
+      <w:r>
+        <w:rPr>
+          <w:rFonts w:hint="eastAsia"/>
+        </w:rPr>
+        <w:t>yaml</w:t>
+      </w:r>
+      <w:r>
+        <w:rPr>
+          <w:rFonts w:hint="eastAsia"/>
+        </w:rPr>
+        <w:t>等结构化数据的序列化反序列化功能</w:t>
+      </w:r>
+    </w:p>
+    <w:p>
+      <w:pPr>
+        <w:pStyle w:val="my"/>
+        <w:ind w:firstLine="420"/>
+        <w:rPr>
+          <w:rFonts w:hint="eastAsia"/>
+        </w:rPr>
+      </w:pPr>
+      <w:r>
+        <w:rPr>
+          <w:rFonts w:hint="eastAsia"/>
+        </w:rPr>
+        <w:t>上述格式字符串通常用以表达呈树状的结构化数据，因此反序列化之后，数据在内存中的存储结构也是树状的。不用的格式化字符串间的区别就是序列化和反序列化方法不同，一旦解析完毕，在内存中的存储结构时相同的。因此，完全可以利用</w:t>
+      </w:r>
+      <w:r>
+        <w:rPr>
+          <w:rFonts w:hint="eastAsia"/>
+        </w:rPr>
+        <w:t>c++</w:t>
+      </w:r>
+      <w:r>
+        <w:rPr>
+          <w:rFonts w:hint="eastAsia"/>
+        </w:rPr>
+        <w:t>多态特性，抽象出一套统一的接口形式，以实现</w:t>
+      </w:r>
+      <w:r>
+        <w:rPr>
+          <w:rFonts w:hint="eastAsia"/>
+        </w:rPr>
+        <w:t>json</w:t>
+      </w:r>
+      <w:r>
+        <w:rPr>
+          <w:rFonts w:hint="eastAsia"/>
+        </w:rPr>
+        <w:t>、</w:t>
+      </w:r>
+      <w:r>
+        <w:rPr>
+          <w:rFonts w:hint="eastAsia"/>
+        </w:rPr>
+        <w:t>xml</w:t>
+      </w:r>
+      <w:r>
+        <w:rPr>
+          <w:rFonts w:hint="eastAsia"/>
+        </w:rPr>
+        <w:t>、</w:t>
+      </w:r>
+      <w:r>
+        <w:rPr>
+          <w:rFonts w:hint="eastAsia"/>
+        </w:rPr>
+        <w:t>ini</w:t>
+      </w:r>
+      <w:r>
+        <w:rPr>
+          <w:rFonts w:hint="eastAsia"/>
+        </w:rPr>
+        <w:t>、</w:t>
+      </w:r>
+      <w:r>
+        <w:rPr>
+          <w:rFonts w:hint="eastAsia"/>
+        </w:rPr>
+        <w:t>yaml</w:t>
+      </w:r>
+      <w:r>
+        <w:rPr>
+          <w:rFonts w:hint="eastAsia"/>
+        </w:rPr>
+        <w:t>等树形字符串表达格式的列化反序列化功能。</w:t>
+      </w:r>
+    </w:p>
+    <w:p>
+      <w:pPr>
+        <w:pStyle w:val="my2"/>
+        <w:rPr>
+          <w:rFonts w:ascii="Calibri" w:hAnsi="Calibri" w:hint="eastAsia"/>
+        </w:rPr>
+      </w:pPr>
+      <w:r>
+        <w:rPr>
+          <w:rFonts w:hint="eastAsia"/>
+        </w:rPr>
+        <w:lastRenderedPageBreak/>
+        <w:t>详细设计</w:t>
+      </w:r>
+    </w:p>
+    <w:p>
+      <w:pPr>
+        <w:pStyle w:val="my3"/>
+      </w:pPr>
+      <w:r>
+        <w:rPr>
+          <w:rFonts w:hint="eastAsia"/>
+        </w:rPr>
+        <w:t>类图</w:t>
+      </w:r>
+    </w:p>
+    <w:p>
+      <w:pPr>
+        <w:pStyle w:val="my0"/>
+      </w:pPr>
+      <w:r>
+        <w:rPr>
+          <w:rFonts w:hint="eastAsia"/>
+          <w:noProof/>
+        </w:rPr>
+        <w:drawing>
+          <wp:inline distT="0" distB="0" distL="0" distR="0" wp14:anchorId="29FF904F" wp14:editId="07AA26EF">
+            <wp:extent cx="5247861" cy="1970985"/>
+            <wp:effectExtent l="0" t="0" r="0" b="0"/>
+            <wp:docPr id="22" name="图片 22" descr="计算机生成了可选文字:&#10;] &#10;丨 丨 &#10;CString "/>
+            <wp:cNvGraphicFramePr>
+              <a:graphicFrameLocks xmlns:a="http://schemas.openxmlformats.org/drawingml/2006/main" noChangeAspect="1"/>
+            </wp:cNvGraphicFramePr>
+            <a:graphic xmlns:a="http://schemas.openxmlformats.org/drawingml/2006/main">
+              <a:graphicData uri="http://schemas.openxmlformats.org/drawingml/2006/picture">
+                <pic:pic xmlns:pic="http://schemas.openxmlformats.org/drawingml/2006/picture">
+                  <pic:nvPicPr>
+                    <pic:cNvPr id="0" name="Picture 20" descr="计算机生成了可选文字:&#10;] &#10;丨 丨 &#10;CString "/>
+                    <pic:cNvPicPr>
+                      <a:picLocks noChangeAspect="1" noChangeArrowheads="1"/>
+                    </pic:cNvPicPr>
+                  </pic:nvPicPr>
+                  <pic:blipFill>
+                    <a:blip r:embed="rId49">
+                      <a:extLst>
+                        <a:ext uri="{28A0092B-C50C-407E-A947-70E740481C1C}">
+                          <a14:useLocalDpi xmlns:a14="http://schemas.microsoft.com/office/drawing/2010/main" val="0"/>
+                        </a:ext>
+                      </a:extLst>
+                    </a:blip>
+                    <a:srcRect/>
+                    <a:stretch>
+                      <a:fillRect/>
+                    </a:stretch>
+                  </pic:blipFill>
+                  <pic:spPr bwMode="auto">
+                    <a:xfrm>
+                      <a:off x="0" y="0"/>
+                      <a:ext cx="5273437" cy="1980591"/>
+                    </a:xfrm>
+                    <a:prstGeom prst="rect">
+                      <a:avLst/>
+                    </a:prstGeom>
+                    <a:noFill/>
+                    <a:ln>
+                      <a:noFill/>
+                    </a:ln>
+                  </pic:spPr>
+                </pic:pic>
+              </a:graphicData>
+            </a:graphic>
+          </wp:inline>
+        </w:drawing>
+      </w:r>
+    </w:p>
+    <w:p>
+      <w:pPr>
+        <w:pStyle w:val="my0"/>
+        <w:rPr>
+          <w:rFonts w:ascii="Calibri" w:hAnsi="Calibri"/>
+        </w:rPr>
+      </w:pPr>
+      <w:r>
+        <w:rPr>
+          <w:rFonts w:ascii="Calibri" w:hAnsi="Calibri"/>
+        </w:rPr>
+        <w:t>[</w:t>
+      </w:r>
+      <w:r>
+        <w:rPr>
+          <w:rFonts w:hint="eastAsia"/>
+        </w:rPr>
+        <w:t>图</w:t>
+      </w:r>
+      <w:r>
+        <w:rPr>
+          <w:rFonts w:hint="eastAsia"/>
+        </w:rPr>
+        <w:t>-1]</w:t>
+      </w:r>
+    </w:p>
+    <w:p>
+      <w:pPr>
+        <w:pStyle w:val="my"/>
+        <w:ind w:firstLine="420"/>
+        <w:rPr>
+          <w:rFonts w:ascii="宋体" w:hAnsi="宋体"/>
+        </w:rPr>
+      </w:pPr>
+      <w:r>
+        <w:rPr>
+          <w:rFonts w:hint="eastAsia"/>
+        </w:rPr>
+        <w:t>其中，</w:t>
+      </w:r>
+      <w:r>
+        <w:rPr>
+          <w:rFonts w:hint="eastAsia"/>
+        </w:rPr>
+        <w:t>CDocument</w:t>
+      </w:r>
+      <w:r>
+        <w:rPr>
+          <w:rFonts w:hint="eastAsia"/>
+        </w:rPr>
+        <w:t>表示一份结构字符串文档</w:t>
+      </w:r>
+    </w:p>
+    <w:p>
+      <w:pPr>
+        <w:pStyle w:val="my"/>
+        <w:numPr>
+          <w:ilvl w:val="0"/>
+          <w:numId w:val="22"/>
+        </w:numPr>
+        <w:ind w:firstLineChars="0"/>
+        <w:rPr>
+          <w:rFonts w:ascii="Calibri" w:hAnsi="Calibri" w:hint="eastAsia"/>
+        </w:rPr>
+      </w:pPr>
+      <w:r>
+        <w:rPr>
+          <w:rFonts w:hint="eastAsia"/>
+          <w:b/>
+        </w:rPr>
+        <w:t>CDocument</w:t>
+      </w:r>
+      <w:r>
+        <w:rPr>
+          <w:rFonts w:hint="eastAsia"/>
+        </w:rPr>
+        <w:t>私有成员包含三个重要成员，序列化器</w:t>
+      </w:r>
+      <w:r>
+        <w:rPr>
+          <w:rFonts w:ascii="Calibri" w:hAnsi="Calibri"/>
+        </w:rPr>
+        <w:t>CSerializer</w:t>
+      </w:r>
+      <w:r>
+        <w:rPr>
+          <w:rFonts w:hint="eastAsia"/>
+        </w:rPr>
+        <w:t>、反序列化器</w:t>
+      </w:r>
+      <w:r>
+        <w:rPr>
+          <w:rFonts w:ascii="Calibri" w:hAnsi="Calibri"/>
+        </w:rPr>
+        <w:t>CDeserializer</w:t>
+      </w:r>
+      <w:r>
+        <w:rPr>
+          <w:rFonts w:hint="eastAsia"/>
+        </w:rPr>
+        <w:t>、树形数据根节点</w:t>
+      </w:r>
+      <w:r>
+        <w:rPr>
+          <w:rFonts w:ascii="Calibri" w:hAnsi="Calibri"/>
+        </w:rPr>
+        <w:t>CNode</w:t>
+      </w:r>
+      <w:r>
+        <w:rPr>
+          <w:rFonts w:hint="eastAsia"/>
+        </w:rPr>
+        <w:t>；且序列化器</w:t>
+      </w:r>
+      <w:r>
+        <w:rPr>
+          <w:rFonts w:ascii="Calibri" w:hAnsi="Calibri"/>
+        </w:rPr>
+        <w:t>CSerializer</w:t>
+      </w:r>
+      <w:r>
+        <w:rPr>
+          <w:rFonts w:hint="eastAsia"/>
+        </w:rPr>
+        <w:t>、反序列化器</w:t>
+      </w:r>
+      <w:r>
+        <w:rPr>
+          <w:rFonts w:ascii="Calibri" w:hAnsi="Calibri"/>
+        </w:rPr>
+        <w:t>CDeserializer</w:t>
+      </w:r>
+      <w:r>
+        <w:rPr>
+          <w:rFonts w:hint="eastAsia"/>
+        </w:rPr>
+        <w:t>都能够操作根节点</w:t>
+      </w:r>
+      <w:r>
+        <w:rPr>
+          <w:rFonts w:ascii="Calibri" w:hAnsi="Calibri"/>
+        </w:rPr>
+        <w:t>CNode</w:t>
+      </w:r>
+      <w:r>
+        <w:rPr>
+          <w:rFonts w:hint="eastAsia"/>
+        </w:rPr>
+        <w:t>（不能释放）</w:t>
+      </w:r>
+    </w:p>
+    <w:p>
+      <w:pPr>
+        <w:pStyle w:val="my"/>
+        <w:numPr>
+          <w:ilvl w:val="0"/>
+          <w:numId w:val="22"/>
+        </w:numPr>
+        <w:ind w:firstLineChars="0"/>
+        <w:rPr>
+          <w:rFonts w:ascii="宋体" w:hAnsi="宋体"/>
+        </w:rPr>
+      </w:pPr>
+      <w:r>
+        <w:rPr>
+          <w:rFonts w:hint="eastAsia"/>
+          <w:b/>
+        </w:rPr>
+        <w:t>CNode</w:t>
+      </w:r>
+      <w:r>
+        <w:rPr>
+          <w:rFonts w:hint="eastAsia"/>
+        </w:rPr>
+        <w:t>是</w:t>
+      </w:r>
+      <w:r>
+        <w:rPr>
+          <w:rFonts w:hint="eastAsia"/>
+        </w:rPr>
+        <w:t>ac</w:t>
+      </w:r>
+      <w:r>
+        <w:rPr>
+          <w:rFonts w:hint="eastAsia"/>
+        </w:rPr>
+        <w:t>框架的核心对象，表示树状结构中的一个子节点，为了适配不同格式化字符串，</w:t>
+      </w:r>
+      <w:r>
+        <w:rPr>
+          <w:rFonts w:hint="eastAsia"/>
+        </w:rPr>
+        <w:t>__CNodeValue</w:t>
+      </w:r>
+      <w:r>
+        <w:rPr>
+          <w:rFonts w:hint="eastAsia"/>
+        </w:rPr>
+        <w:t>用于存放节点的数据源，比如</w:t>
+      </w:r>
+      <w:r>
+        <w:rPr>
+          <w:rFonts w:hint="eastAsia"/>
+        </w:rPr>
+        <w:t>json</w:t>
+      </w:r>
+      <w:r>
+        <w:rPr>
+          <w:rFonts w:hint="eastAsia"/>
+        </w:rPr>
+        <w:t>格式的文档，</w:t>
+      </w:r>
+      <w:r>
+        <w:rPr>
+          <w:rFonts w:hint="eastAsia"/>
+        </w:rPr>
+        <w:t>__CNodeValue</w:t>
+      </w:r>
+      <w:r>
+        <w:rPr>
+          <w:rFonts w:hint="eastAsia"/>
+        </w:rPr>
+        <w:t>的数据源是</w:t>
+      </w:r>
+      <w:r>
+        <w:rPr>
+          <w:rFonts w:hint="eastAsia"/>
+        </w:rPr>
+        <w:t>Json::Value*</w:t>
+      </w:r>
+      <w:r>
+        <w:rPr>
+          <w:rFonts w:hint="eastAsia"/>
+        </w:rPr>
+        <w:t>；</w:t>
+      </w:r>
+      <w:r>
+        <w:rPr>
+          <w:rFonts w:hint="eastAsia"/>
+        </w:rPr>
+        <w:t>__CNodeRelation</w:t>
+      </w:r>
+      <w:r>
+        <w:rPr>
+          <w:rFonts w:hint="eastAsia"/>
+        </w:rPr>
+        <w:t>用于表达节点间的关系，方便从一个节点快速找到其父子节兄弟点</w:t>
+      </w:r>
+    </w:p>
+    <w:p>
+      <w:pPr>
+        <w:pStyle w:val="my"/>
+        <w:numPr>
+          <w:ilvl w:val="0"/>
+          <w:numId w:val="22"/>
+        </w:numPr>
+        <w:ind w:firstLineChars="0"/>
+        <w:rPr>
+          <w:rFonts w:ascii="Calibri" w:hAnsi="Calibri" w:hint="eastAsia"/>
+        </w:rPr>
+      </w:pPr>
+      <w:r>
+        <w:rPr>
+          <w:rFonts w:ascii="Calibri" w:hAnsi="Calibri"/>
+          <w:b/>
+        </w:rPr>
+        <w:t>CDeserializer</w:t>
+      </w:r>
+      <w:r>
+        <w:rPr>
+          <w:rFonts w:hint="eastAsia"/>
+        </w:rPr>
+        <w:t>反序列化器，负责将格式化字符串装换成内存数据结构</w:t>
+      </w:r>
+    </w:p>
+    <w:p>
+      <w:pPr>
+        <w:pStyle w:val="my"/>
+        <w:numPr>
+          <w:ilvl w:val="0"/>
+          <w:numId w:val="22"/>
+        </w:numPr>
+        <w:ind w:firstLineChars="0"/>
+        <w:rPr>
+          <w:rFonts w:ascii="Calibri" w:hAnsi="Calibri"/>
+        </w:rPr>
+      </w:pPr>
+      <w:r>
+        <w:rPr>
+          <w:rFonts w:ascii="Calibri" w:hAnsi="Calibri"/>
+          <w:b/>
+        </w:rPr>
+        <w:t>CSerializer</w:t>
+      </w:r>
+      <w:r>
+        <w:rPr>
+          <w:rFonts w:hint="eastAsia"/>
+        </w:rPr>
+        <w:t>序列化器，将内存中的数据转化成格式化字符串</w:t>
+      </w:r>
+    </w:p>
+    <w:p>
+      <w:pPr>
+        <w:pStyle w:val="my"/>
+        <w:ind w:firstLine="420"/>
+        <w:rPr>
+          <w:rFonts w:ascii="宋体" w:hAnsi="宋体"/>
+        </w:rPr>
+      </w:pPr>
+      <w:r>
+        <w:rPr>
+          <w:rFonts w:hint="eastAsia"/>
+        </w:rPr>
+        <w:t> </w:t>
+      </w:r>
+    </w:p>
+    <w:p>
+      <w:pPr>
+        <w:pStyle w:val="my"/>
+        <w:ind w:firstLineChars="0" w:firstLine="0"/>
+        <w:rPr>
+          <w:rFonts w:hint="eastAsia"/>
+        </w:rPr>
+      </w:pPr>
+      <w:r>
+        <w:rPr>
+          <w:rFonts w:hint="eastAsia"/>
+        </w:rPr>
+        <w:t>CNode</w:t>
+      </w:r>
+      <w:r>
+        <w:rPr>
+          <w:rFonts w:hint="eastAsia"/>
+        </w:rPr>
+        <w:t>组成的树状数据结构在内存中的分布：</w:t>
+      </w:r>
+    </w:p>
+    <w:p>
+      <w:pPr>
+        <w:pStyle w:val="my0"/>
+        <w:rPr>
+          <w:rFonts w:hint="eastAsia"/>
+        </w:rPr>
+      </w:pPr>
+      <w:r>
+        <w:rPr>
+          <w:rFonts w:hint="eastAsia"/>
+          <w:noProof/>
+        </w:rPr>
+        <w:lastRenderedPageBreak/>
+        <w:drawing>
+          <wp:inline distT="0" distB="0" distL="0" distR="0" wp14:anchorId="4C4FF5F9" wp14:editId="078936BC">
+            <wp:extent cx="3959749" cy="4397252"/>
+            <wp:effectExtent l="0" t="0" r="3175" b="3810"/>
+            <wp:docPr id="18" name="图片 18" descr="计算机生成了可选文字:&#10;listeCNode*» &#10;， on 鳳 &#10;rant &#10;parant &#10;listCCNodeB &#10;Son list &#10;parant &#10;brother &#10;list€CNodeB &#10;parant &#10;brother "/>
+            <wp:cNvGraphicFramePr>
+              <a:graphicFrameLocks xmlns:a="http://schemas.openxmlformats.org/drawingml/2006/main" noChangeAspect="1"/>
+            </wp:cNvGraphicFramePr>
+            <a:graphic xmlns:a="http://schemas.openxmlformats.org/drawingml/2006/main">
+              <a:graphicData uri="http://schemas.openxmlformats.org/drawingml/2006/picture">
+                <pic:pic xmlns:pic="http://schemas.openxmlformats.org/drawingml/2006/picture">
+                  <pic:nvPicPr>
+                    <pic:cNvPr id="0" name="Picture 21" descr="计算机生成了可选文字:&#10;listeCNode*» &#10;， on 鳳 &#10;rant &#10;parant &#10;listCCNodeB &#10;Son list &#10;parant &#10;brother &#10;list€CNodeB &#10;parant &#10;brother "/>
+                    <pic:cNvPicPr>
+                      <a:picLocks noChangeAspect="1" noChangeArrowheads="1"/>
+                    </pic:cNvPicPr>
+                  </pic:nvPicPr>
+                  <pic:blipFill>
+                    <a:blip r:embed="rId50">
+                      <a:extLst>
+                        <a:ext uri="{28A0092B-C50C-407E-A947-70E740481C1C}">
+                          <a14:useLocalDpi xmlns:a14="http://schemas.microsoft.com/office/drawing/2010/main" val="0"/>
+                        </a:ext>
+                      </a:extLst>
+                    </a:blip>
+                    <a:srcRect/>
+                    <a:stretch>
+                      <a:fillRect/>
+                    </a:stretch>
+                  </pic:blipFill>
+                  <pic:spPr bwMode="auto">
+                    <a:xfrm>
+                      <a:off x="0" y="0"/>
+                      <a:ext cx="3960273" cy="4397834"/>
+                    </a:xfrm>
+                    <a:prstGeom prst="rect">
+                      <a:avLst/>
+                    </a:prstGeom>
+                    <a:noFill/>
+                    <a:ln>
+                      <a:noFill/>
+                    </a:ln>
+                  </pic:spPr>
+                </pic:pic>
+              </a:graphicData>
+            </a:graphic>
+          </wp:inline>
+        </w:drawing>
+      </w:r>
+    </w:p>
+    <w:p>
+      <w:pPr>
+        <w:pStyle w:val="my0"/>
+        <w:rPr>
+          <w:rFonts w:ascii="Calibri" w:hAnsi="Calibri"/>
+        </w:rPr>
+      </w:pPr>
+      <w:r>
+        <w:rPr>
+          <w:rFonts w:ascii="Calibri" w:hAnsi="Calibri"/>
+        </w:rPr>
+        <w:t>[</w:t>
+      </w:r>
+      <w:r>
+        <w:rPr>
+          <w:rFonts w:hint="eastAsia"/>
+        </w:rPr>
+        <w:t>图</w:t>
+      </w:r>
+      <w:r>
+        <w:rPr>
+          <w:rFonts w:hint="eastAsia"/>
+        </w:rPr>
+        <w:t>-2]</w:t>
+      </w:r>
+    </w:p>
+    <w:p>
+      <w:pPr>
+        <w:pStyle w:val="my2"/>
+        <w:rPr>
+          <w:rFonts w:ascii="Calibri" w:hAnsi="Calibri"/>
+        </w:rPr>
+      </w:pPr>
+      <w:r>
+        <w:rPr>
+          <w:rFonts w:hint="eastAsia"/>
+        </w:rPr>
+        <w:t>反序列化器设计</w:t>
+      </w:r>
+    </w:p>
+    <w:p>
+      <w:pPr>
+        <w:pStyle w:val="my"/>
+        <w:ind w:firstLine="420"/>
+        <w:rPr>
+          <w:rFonts w:ascii="宋体" w:hAnsi="宋体"/>
+        </w:rPr>
+      </w:pPr>
+      <w:r>
+        <w:rPr>
+          <w:rFonts w:hint="eastAsia"/>
+        </w:rPr>
+        <w:t>反序列化器基类</w:t>
+      </w:r>
+    </w:p>
+    <w:p>
+      <w:pPr>
+        <w:pStyle w:val="my"/>
+        <w:ind w:firstLine="420"/>
+        <w:rPr>
+          <w:rFonts w:hint="eastAsia"/>
+        </w:rPr>
+      </w:pPr>
+      <w:r>
+        <w:t>CDeserializer</w:t>
+      </w:r>
+    </w:p>
+    <w:p>
+      <w:pPr>
+        <w:pStyle w:val="my"/>
+        <w:ind w:firstLine="420"/>
+      </w:pPr>
+      <w:r>
+        <w:rPr>
+          <w:rFonts w:hint="eastAsia"/>
+        </w:rPr>
+        <w:t xml:space="preserve">&lt;- </w:t>
+      </w:r>
+      <w:r>
+        <w:t>CJsonDeserializer</w:t>
+      </w:r>
+    </w:p>
+    <w:p>
+      <w:pPr>
+        <w:pStyle w:val="my"/>
+        <w:ind w:firstLine="420"/>
+      </w:pPr>
+      <w:r>
+        <w:rPr>
+          <w:rFonts w:hint="eastAsia"/>
+        </w:rPr>
+        <w:t xml:space="preserve">&lt;- </w:t>
+      </w:r>
+      <w:r>
+        <w:t>CXmlDeserializer</w:t>
+      </w:r>
+    </w:p>
+    <w:p>
+      <w:pPr>
+        <w:pStyle w:val="my"/>
+        <w:ind w:firstLine="420"/>
+      </w:pPr>
+      <w:r>
+        <w:t> </w:t>
+      </w:r>
+    </w:p>
+    <w:p>
+      <w:pPr>
+        <w:pStyle w:val="my"/>
+        <w:ind w:firstLine="420"/>
+        <w:rPr>
+          <w:rFonts w:ascii="宋体" w:hAnsi="宋体"/>
+        </w:rPr>
+      </w:pPr>
+      <w:r>
+        <w:rPr>
+          <w:rFonts w:hint="eastAsia"/>
+        </w:rPr>
+        <w:t>反序列化流程</w:t>
+      </w:r>
+    </w:p>
+    <w:p>
+      <w:pPr>
+        <w:pStyle w:val="my0"/>
+        <w:rPr>
+          <w:rFonts w:hint="eastAsia"/>
+        </w:rPr>
+      </w:pPr>
+      <w:r>
+        <w:rPr>
+          <w:rFonts w:hint="eastAsia"/>
+          <w:noProof/>
+        </w:rPr>
+        <w:drawing>
+          <wp:inline distT="0" distB="0" distL="0" distR="0" wp14:anchorId="329C320A" wp14:editId="3C45F2F7">
+            <wp:extent cx="1979930" cy="1574165"/>
+            <wp:effectExtent l="0" t="0" r="1270" b="6985"/>
+            <wp:docPr id="16" name="图片 16" descr="计算机生成了可选文字:&#10;构 造 CDocument 指 定 文 档 类 型 &#10;PUMP DOC JSON &#10;调 用 parse()c str &#10;调 用 root() 一 &gt; c № d 酽 获 取 根 节 点 "/>
+            <wp:cNvGraphicFramePr>
+              <a:graphicFrameLocks xmlns:a="http://schemas.openxmlformats.org/drawingml/2006/main" noChangeAspect="1"/>
+            </wp:cNvGraphicFramePr>
+            <a:graphic xmlns:a="http://schemas.openxmlformats.org/drawingml/2006/main">
+              <a:graphicData uri="http://schemas.openxmlformats.org/drawingml/2006/picture">
+                <pic:pic xmlns:pic="http://schemas.openxmlformats.org/drawingml/2006/picture">
+                  <pic:nvPicPr>
+                    <pic:cNvPr id="0" name="Picture 22" descr="计算机生成了可选文字:&#10;构 造 CDocument 指 定 文 档 类 型 &#10;PUMP DOC JSON &#10;调 用 parse()c str &#10;调 用 root() 一 &gt; c № d 酽 获 取 根 节 点 "/>
+                    <pic:cNvPicPr>
+                      <a:picLocks noChangeAspect="1" noChangeArrowheads="1"/>
+                    </pic:cNvPicPr>
+                  </pic:nvPicPr>
+                  <pic:blipFill>
+                    <a:blip r:embed="rId51">
+                      <a:extLst>
+                        <a:ext uri="{28A0092B-C50C-407E-A947-70E740481C1C}">
+                          <a14:useLocalDpi xmlns:a14="http://schemas.microsoft.com/office/drawing/2010/main" val="0"/>
+                        </a:ext>
+                      </a:extLst>
+                    </a:blip>
+                    <a:srcRect/>
+                    <a:stretch>
+                      <a:fillRect/>
+                    </a:stretch>
+                  </pic:blipFill>
+                  <pic:spPr bwMode="auto">
+                    <a:xfrm>
+                      <a:off x="0" y="0"/>
+                      <a:ext cx="1979930" cy="1574165"/>
+                    </a:xfrm>
+                    <a:prstGeom prst="rect">
+                      <a:avLst/>
+                    </a:prstGeom>
+                    <a:noFill/>
+                    <a:ln>
+                      <a:noFill/>
+                    </a:ln>
+                  </pic:spPr>
+                </pic:pic>
+              </a:graphicData>
+            </a:graphic>
+          </wp:inline>
+        </w:drawing>
+      </w:r>
+    </w:p>
+    <w:p>
+      <w:pPr>
+        <w:pStyle w:val="my0"/>
+        <w:rPr>
+          <w:rFonts w:ascii="Calibri" w:hAnsi="Calibri"/>
+        </w:rPr>
+      </w:pPr>
+      <w:r>
+        <w:rPr>
+          <w:rFonts w:ascii="Calibri" w:hAnsi="Calibri"/>
+        </w:rPr>
+        <w:t>[</w:t>
+      </w:r>
+      <w:r>
+        <w:rPr>
+          <w:rFonts w:hint="eastAsia"/>
+        </w:rPr>
+        <w:t>图</w:t>
+      </w:r>
+      <w:r>
+        <w:rPr>
+          <w:rFonts w:hint="eastAsia"/>
+        </w:rPr>
+        <w:t>-3]</w:t>
+      </w:r>
+    </w:p>
+    <w:p>
+      <w:pPr>
+        <w:pStyle w:val="my"/>
+        <w:ind w:firstLine="420"/>
+      </w:pPr>
+      <w:r>
+        <w:lastRenderedPageBreak/>
+        <w:t> </w:t>
+      </w:r>
+    </w:p>
+    <w:p>
+      <w:pPr>
+        <w:pStyle w:val="my3"/>
+        <w:rPr>
+          <w:sz w:val="24"/>
+        </w:rPr>
+      </w:pPr>
+      <w:r>
+        <w:t>json</w:t>
+      </w:r>
+      <w:r>
+        <w:rPr>
+          <w:rFonts w:hint="eastAsia"/>
+        </w:rPr>
+        <w:t>反序列化器</w:t>
+      </w:r>
+      <w:r>
+        <w:rPr>
+          <w:rFonts w:hint="eastAsia"/>
+        </w:rPr>
+        <w:t>、</w:t>
+      </w:r>
+    </w:p>
+    <w:p>
+      <w:pPr>
+        <w:pStyle w:val="my"/>
+        <w:ind w:firstLine="420"/>
+        <w:rPr>
+          <w:sz w:val="24"/>
+        </w:rPr>
+      </w:pPr>
+      <w:r>
+        <w:rPr>
+          <w:rFonts w:hint="eastAsia"/>
+        </w:rPr>
+        <w:t>直接使用</w:t>
+      </w:r>
+      <w:r>
+        <w:rPr>
+          <w:rFonts w:hint="eastAsia"/>
+        </w:rPr>
+        <w:t>jsoncpp</w:t>
+      </w:r>
+      <w:r>
+        <w:rPr>
+          <w:rFonts w:hint="eastAsia"/>
+        </w:rPr>
+        <w:t>作为</w:t>
+      </w:r>
+      <w:r>
+        <w:rPr>
+          <w:rFonts w:hint="eastAsia"/>
+        </w:rPr>
+        <w:t>json</w:t>
+      </w:r>
+      <w:r>
+        <w:rPr>
+          <w:rFonts w:hint="eastAsia"/>
+        </w:rPr>
+        <w:t>反序列化解析器</w:t>
+      </w:r>
+    </w:p>
+    <w:p>
+      <w:pPr>
+        <w:pStyle w:val="my"/>
+        <w:ind w:firstLine="420"/>
+      </w:pPr>
+      <w:r>
+        <w:rPr>
+          <w:rFonts w:hint="eastAsia"/>
+        </w:rPr>
+        <w:t>在</w:t>
+      </w:r>
+      <w:r>
+        <w:t>CJsonDeserializer::parse()</w:t>
+      </w:r>
+      <w:r>
+        <w:rPr>
+          <w:rFonts w:hint="eastAsia"/>
+        </w:rPr>
+        <w:t>中调用</w:t>
+      </w:r>
+      <w:r>
+        <w:t>Json::Reader::parse()</w:t>
+      </w:r>
+      <w:r>
+        <w:rPr>
+          <w:rFonts w:hint="eastAsia"/>
+        </w:rPr>
+        <w:t>解析</w:t>
+      </w:r>
+      <w:r>
+        <w:rPr>
+          <w:rFonts w:hint="eastAsia"/>
+        </w:rPr>
+        <w:t xml:space="preserve">json </w:t>
+      </w:r>
+      <w:r>
+        <w:rPr>
+          <w:rFonts w:hint="eastAsia"/>
+        </w:rPr>
+        <w:t>字符串</w:t>
+      </w:r>
+    </w:p>
+    <w:p>
+      <w:pPr>
+        <w:pStyle w:val="my2"/>
+        <w:rPr>
+          <w:rFonts w:hint="eastAsia"/>
+        </w:rPr>
+      </w:pPr>
+      <w:r>
+        <w:t>CNode</w:t>
+      </w:r>
+      <w:r>
+        <w:rPr>
+          <w:rFonts w:hint="eastAsia"/>
+        </w:rPr>
+        <w:t>设计</w:t>
+      </w:r>
+    </w:p>
+    <w:p>
+      <w:pPr>
+        <w:pStyle w:val="my3"/>
+        <w:rPr>
+          <w:sz w:val="24"/>
+        </w:rPr>
+      </w:pPr>
+      <w:r>
+        <w:rPr>
+          <w:rFonts w:hint="eastAsia"/>
+        </w:rPr>
+        <w:t>节点查找</w:t>
+      </w:r>
+    </w:p>
+    <w:p>
+      <w:pPr>
+        <w:pStyle w:val="my"/>
+        <w:ind w:firstLine="420"/>
+        <w:rPr>
+          <w:rFonts w:ascii="Calibri" w:hAnsi="Calibri"/>
+        </w:rPr>
+      </w:pPr>
+      <w:r>
+        <w:rPr>
+          <w:rFonts w:hint="eastAsia"/>
+        </w:rPr>
+        <w:t>因为使用了三方的解析模块，因此解析完成后，内存中并没有如</w:t>
+      </w:r>
+      <w:r>
+        <w:rPr>
+          <w:rFonts w:ascii="Calibri" w:hAnsi="Calibri"/>
+        </w:rPr>
+        <w:t>[</w:t>
+      </w:r>
+      <w:r>
+        <w:rPr>
+          <w:rFonts w:hint="eastAsia"/>
+        </w:rPr>
+        <w:t>图</w:t>
+      </w:r>
+      <w:r>
+        <w:rPr>
+          <w:rFonts w:hint="eastAsia"/>
+        </w:rPr>
+        <w:t>-2]</w:t>
+      </w:r>
+      <w:r>
+        <w:rPr>
+          <w:rFonts w:hint="eastAsia"/>
+        </w:rPr>
+        <w:t>形成</w:t>
+      </w:r>
+      <w:r>
+        <w:rPr>
+          <w:rFonts w:hint="eastAsia"/>
+        </w:rPr>
+        <w:t>CNode</w:t>
+      </w:r>
+      <w:r>
+        <w:rPr>
+          <w:rFonts w:hint="eastAsia"/>
+        </w:rPr>
+        <w:t>组成的树状数据结构</w:t>
+      </w:r>
+    </w:p>
+    <w:p>
+      <w:pPr>
+        <w:pStyle w:val="my"/>
+        <w:ind w:firstLine="420"/>
+        <w:rPr>
+          <w:rFonts w:ascii="宋体" w:hAnsi="宋体"/>
+        </w:rPr>
+      </w:pPr>
+      <w:r>
+        <w:rPr>
+          <w:rFonts w:hint="eastAsia"/>
+        </w:rPr>
+        <w:t>为了实现统一接口的目标，需要将三方解析模块中的数据结构转换成</w:t>
+      </w:r>
+      <w:r>
+        <w:rPr>
+          <w:rFonts w:hint="eastAsia"/>
+        </w:rPr>
+        <w:t>CNode</w:t>
+      </w:r>
+      <w:r>
+        <w:rPr>
+          <w:rFonts w:hint="eastAsia"/>
+        </w:rPr>
+        <w:t>组成的树状数据结构</w:t>
+      </w:r>
+    </w:p>
+    <w:p>
+      <w:pPr>
+        <w:pStyle w:val="my"/>
+        <w:ind w:firstLine="420"/>
+        <w:rPr>
+          <w:rFonts w:hint="eastAsia"/>
+        </w:rPr>
+      </w:pPr>
+      <w:r>
+        <w:rPr>
+          <w:rFonts w:hint="eastAsia"/>
+        </w:rPr>
+        <w:t>采用的方案是，采用按需加载的策略，当用户读取某一个节点的数据，就提前完成它下一层子节点的加载，如下图所示：</w:t>
+      </w:r>
+    </w:p>
+    <w:p>
+      <w:pPr>
+        <w:pStyle w:val="my0"/>
+        <w:rPr>
+          <w:rFonts w:hint="eastAsia"/>
+        </w:rPr>
+      </w:pPr>
+      <w:r>
+        <w:rPr>
+          <w:rFonts w:hint="eastAsia"/>
+          <w:noProof/>
+        </w:rPr>
+        <w:drawing>
+          <wp:inline distT="0" distB="0" distL="0" distR="0" wp14:anchorId="2D3888A5" wp14:editId="1A426166">
+            <wp:extent cx="4563745" cy="4253865"/>
+            <wp:effectExtent l="0" t="0" r="8255" b="0"/>
+            <wp:docPr id="15" name="图片 15" descr="计算机生成了可选文字:&#10;GetF i r stSonNode （ ） &#10;Son ist &#10;0u0 」 e &#10;parant &#10;listeCNode*» &#10;50n IISt &#10;list(CNode*:. &#10;parant &#10;brother &#10;0 ， e &#10;brother &#10;list(CNode*:. &#10;0 ， e &#10;parant &#10;parant &#10;brother "/>
+            <wp:cNvGraphicFramePr>
+              <a:graphicFrameLocks xmlns:a="http://schemas.openxmlformats.org/drawingml/2006/main" noChangeAspect="1"/>
+            </wp:cNvGraphicFramePr>
+            <a:graphic xmlns:a="http://schemas.openxmlformats.org/drawingml/2006/main">
+              <a:graphicData uri="http://schemas.openxmlformats.org/drawingml/2006/picture">
+                <pic:pic xmlns:pic="http://schemas.openxmlformats.org/drawingml/2006/picture">
+                  <pic:nvPicPr>
+                    <pic:cNvPr id="0" name="Picture 23" descr="计算机生成了可选文字:&#10;GetF i r stSonNode （ ） &#10;Son ist &#10;0u0 」 e &#10;parant &#10;listeCNode*» &#10;50n IISt &#10;list(CNode*:. &#10;parant &#10;brother &#10;0 ， e &#10;brother &#10;list(CNode*:. &#10;0 ， e &#10;parant &#10;parant &#10;brother "/>
+                    <pic:cNvPicPr>
+                      <a:picLocks noChangeAspect="1" noChangeArrowheads="1"/>
+                    </pic:cNvPicPr>
+                  </pic:nvPicPr>
+                  <pic:blipFill>
+                    <a:blip r:embed="rId52">
+                      <a:extLst>
+                        <a:ext uri="{28A0092B-C50C-407E-A947-70E740481C1C}">
+                          <a14:useLocalDpi xmlns:a14="http://schemas.microsoft.com/office/drawing/2010/main" val="0"/>
+                        </a:ext>
+                      </a:extLst>
+                    </a:blip>
+                    <a:srcRect/>
+                    <a:stretch>
+                      <a:fillRect/>
+                    </a:stretch>
+                  </pic:blipFill>
+                  <pic:spPr bwMode="auto">
+                    <a:xfrm>
+                      <a:off x="0" y="0"/>
+                      <a:ext cx="4563745" cy="4253865"/>
+                    </a:xfrm>
+                    <a:prstGeom prst="rect">
+                      <a:avLst/>
+                    </a:prstGeom>
+                    <a:noFill/>
+                    <a:ln>
+                      <a:noFill/>
+                    </a:ln>
+                  </pic:spPr>
+                </pic:pic>
+              </a:graphicData>
+            </a:graphic>
+          </wp:inline>
+        </w:drawing>
+      </w:r>
+    </w:p>
+    <w:p>
+      <w:pPr>
+        <w:pStyle w:val="my0"/>
+        <w:rPr>
+          <w:rFonts w:ascii="Calibri" w:hAnsi="Calibri"/>
+        </w:rPr>
+      </w:pPr>
+      <w:r>
+        <w:rPr>
+          <w:rFonts w:ascii="Calibri" w:hAnsi="Calibri"/>
+        </w:rPr>
+        <w:t>[</w:t>
+      </w:r>
+      <w:r>
+        <w:rPr>
+          <w:rFonts w:hint="eastAsia"/>
+        </w:rPr>
+        <w:t>图</w:t>
+      </w:r>
+      <w:r>
+        <w:rPr>
+          <w:rFonts w:hint="eastAsia"/>
+        </w:rPr>
+        <w:t>-4]</w:t>
+      </w:r>
+    </w:p>
+    <w:p>
+      <w:pPr>
+        <w:pStyle w:val="my"/>
+        <w:ind w:firstLine="420"/>
+        <w:rPr>
+          <w:rFonts w:ascii="Calibri" w:hAnsi="Calibri"/>
+        </w:rPr>
+      </w:pPr>
+      <w:r>
+        <w:rPr>
+          <w:rFonts w:hint="eastAsia"/>
+        </w:rPr>
+        <w:t>当用户调用</w:t>
+      </w:r>
+      <w:r>
+        <w:rPr>
+          <w:rFonts w:hint="eastAsia"/>
+        </w:rPr>
+        <w:t>CNode::</w:t>
+      </w:r>
+      <w:r>
+        <w:rPr>
+          <w:rFonts w:ascii="Calibri" w:hAnsi="Calibri"/>
+        </w:rPr>
+        <w:t>GetFirstSonNode(pNode)</w:t>
+      </w:r>
+      <w:r>
+        <w:rPr>
+          <w:rFonts w:hint="eastAsia"/>
+        </w:rPr>
+        <w:t>获取某个节点的一个子节点时，如果该节点是</w:t>
+      </w:r>
+      <w:r>
+        <w:rPr>
+          <w:rFonts w:hint="eastAsia"/>
+        </w:rPr>
+        <w:t>Object</w:t>
+      </w:r>
+      <w:r>
+        <w:rPr>
+          <w:rFonts w:hint="eastAsia"/>
+        </w:rPr>
+        <w:t>类型，</w:t>
+      </w:r>
+      <w:r>
+        <w:rPr>
+          <w:rFonts w:hint="eastAsia"/>
+        </w:rPr>
+        <w:t>CNode</w:t>
+      </w:r>
+      <w:r>
+        <w:rPr>
+          <w:rFonts w:hint="eastAsia"/>
+        </w:rPr>
+        <w:t>会再次遍历其对应</w:t>
+      </w:r>
+      <w:r>
+        <w:rPr>
+          <w:rFonts w:ascii="Calibri" w:hAnsi="Calibri"/>
+        </w:rPr>
+        <w:t>Json::Value</w:t>
+      </w:r>
+      <w:r>
+        <w:rPr>
+          <w:rFonts w:hint="eastAsia"/>
+        </w:rPr>
+        <w:t>的子节点，然后逐个创建</w:t>
+      </w:r>
+      <w:r>
+        <w:rPr>
+          <w:rFonts w:hint="eastAsia"/>
+        </w:rPr>
+        <w:t>CNode</w:t>
+      </w:r>
+      <w:r>
+        <w:rPr>
+          <w:rFonts w:hint="eastAsia"/>
+        </w:rPr>
+        <w:t>并加</w:t>
+      </w:r>
+      <w:r>
+        <w:rPr>
+          <w:rFonts w:hint="eastAsia"/>
+        </w:rPr>
+        <w:lastRenderedPageBreak/>
+        <w:t>入到树形结构中。延迟加载的方案，使得不需要一次性将三方解析模块中的数据结构转换成</w:t>
+      </w:r>
+      <w:r>
+        <w:rPr>
+          <w:rFonts w:hint="eastAsia"/>
+        </w:rPr>
+        <w:t>AC</w:t>
+      </w:r>
+      <w:r>
+        <w:rPr>
+          <w:rFonts w:hint="eastAsia"/>
+        </w:rPr>
+        <w:t>的树形结构数据。如图所示浅绿色的两个子节点就是读取其父节点时提前加载的。</w:t>
+      </w:r>
+    </w:p>
+    <w:p>
+      <w:pPr>
+        <w:pStyle w:val="my"/>
+        <w:ind w:firstLine="420"/>
+        <w:rPr>
+          <w:rFonts w:ascii="宋体" w:hAnsi="宋体"/>
+        </w:rPr>
+      </w:pPr>
+      <w:r>
+        <w:rPr>
+          <w:rFonts w:hint="eastAsia"/>
+        </w:rPr>
+        <w:t> </w:t>
+      </w:r>
+    </w:p>
+    <w:p>
+      <w:pPr>
+        <w:pStyle w:val="my3"/>
+        <w:rPr>
+          <w:sz w:val="24"/>
+        </w:rPr>
+      </w:pPr>
+      <w:r>
+        <w:rPr>
+          <w:rFonts w:hint="eastAsia"/>
+        </w:rPr>
+        <w:t>节点增加</w:t>
+      </w:r>
+      <w:bookmarkStart w:id="58" w:name="_GoBack"/>
+      <w:bookmarkEnd w:id="58"/>
+    </w:p>
+    <w:p>
+      <w:pPr>
+        <w:pStyle w:val="my"/>
+        <w:ind w:firstLine="420"/>
+        <w:rPr>
+          <w:sz w:val="24"/>
+        </w:rPr>
+      </w:pPr>
+      <w:r>
+        <w:rPr>
+          <w:rFonts w:hint="eastAsia"/>
+        </w:rPr>
+        <w:t>用户调用</w:t>
+      </w:r>
+      <w:r>
+        <w:rPr>
+          <w:rFonts w:hint="eastAsia"/>
+        </w:rPr>
+        <w:t>AC</w:t>
+      </w:r>
+      <w:r>
+        <w:rPr>
+          <w:rFonts w:hint="eastAsia"/>
+        </w:rPr>
+        <w:t>模块的接口，向</w:t>
+      </w:r>
+      <w:r>
+        <w:rPr>
+          <w:rFonts w:hint="eastAsia"/>
+        </w:rPr>
+        <w:t>CNode</w:t>
+      </w:r>
+      <w:r>
+        <w:rPr>
+          <w:rFonts w:hint="eastAsia"/>
+        </w:rPr>
+        <w:t>树增加节点，很容易实现。其中需要注意的，任然是使用三方解析模块的情况。此时添加</w:t>
+      </w:r>
+      <w:r>
+        <w:rPr>
+          <w:rFonts w:hint="eastAsia"/>
+        </w:rPr>
+        <w:t>CNode</w:t>
+      </w:r>
+      <w:r>
+        <w:rPr>
+          <w:rFonts w:hint="eastAsia"/>
+        </w:rPr>
+        <w:t>节点的同时，还需要向三方解析模块同步增加数据，以免数据不一致。</w:t>
+      </w:r>
+    </w:p>
+    <w:p>
+      <w:pPr>
+        <w:pStyle w:val="my"/>
+        <w:ind w:firstLine="420"/>
+        <w:rPr>
+          <w:rFonts w:hint="eastAsia"/>
+        </w:rPr>
+      </w:pPr>
+      <w:r>
+        <w:rPr>
+          <w:rFonts w:hint="eastAsia"/>
+        </w:rPr>
+        <w:t> </w:t>
+      </w:r>
+    </w:p>
+    <w:p>
+      <w:pPr>
+        <w:pStyle w:val="my3"/>
+        <w:rPr>
+          <w:rFonts w:hint="eastAsia"/>
+          <w:sz w:val="24"/>
+        </w:rPr>
+      </w:pPr>
+      <w:r>
+        <w:rPr>
+          <w:rFonts w:hint="eastAsia"/>
+        </w:rPr>
+        <w:t>节点删除</w:t>
+      </w:r>
+    </w:p>
+    <w:p>
+      <w:pPr>
+        <w:pStyle w:val="my"/>
+        <w:ind w:firstLine="420"/>
+        <w:rPr>
+          <w:rFonts w:ascii="宋体" w:hAnsi="宋体"/>
+        </w:rPr>
+      </w:pPr>
+      <w:r>
+        <w:rPr>
+          <w:rFonts w:hint="eastAsia"/>
+        </w:rPr>
+        <w:t>删除某一个节点，当前方案会连同删除其所有子节点，否则容易造成内存泄露。</w:t>
+      </w:r>
+    </w:p>
+    <w:p>
+      <w:pPr>
+        <w:pStyle w:val="my"/>
+        <w:ind w:firstLine="420"/>
+        <w:rPr>
+          <w:rFonts w:hint="eastAsia"/>
+        </w:rPr>
+      </w:pPr>
+      <w:r>
+        <w:rPr>
+          <w:rFonts w:hint="eastAsia"/>
+        </w:rPr>
+        <w:t>同时别忘记在使用三方解析模块时，同步删除模块中的数据</w:t>
       </w:r>
     </w:p>
     <w:p>
@@ -29949,10 +31373,10 @@
           <w:p>
             <w:r>
               <w:object w:dxaOrig="1534" w:dyaOrig="1114" w14:anchorId="4E641AD6">
-                <v:shape id="_x0000_i1040" type="#_x0000_t75" style="width:77pt;height:55.7pt" o:ole="">
-                  <v:imagedata r:id="rId49" o:title=""/>
+                <v:shape id="_x0000_i1041" type="#_x0000_t75" style="width:77pt;height:55.7pt" o:ole="">
+                  <v:imagedata r:id="rId53" o:title=""/>
                 </v:shape>
-                <o:OLEObject Type="Embed" ProgID="Visio.Drawing.15" ShapeID="_x0000_i1040" DrawAspect="Icon" ObjectID="_1670263307" r:id="rId50"/>
+                <o:OLEObject Type="Embed" ProgID="Visio.Drawing.15" ShapeID="_x0000_i1041" DrawAspect="Icon" ObjectID="_1686338896" r:id="rId54"/>
               </w:object>
             </w:r>
           </w:p>
@@ -29972,10 +31396,10 @@
           <w:p>
             <w:r>
               <w:object w:dxaOrig="1534" w:dyaOrig="1114" w14:anchorId="63E24930">
-                <v:shape id="_x0000_i1041" type="#_x0000_t75" style="width:77pt;height:55.7pt" o:ole="">
-                  <v:imagedata r:id="rId51" o:title=""/>
+                <v:shape id="_x0000_i1042" type="#_x0000_t75" style="width:77pt;height:55.7pt" o:ole="">
+                  <v:imagedata r:id="rId55" o:title=""/>
                 </v:shape>
-                <o:OLEObject Type="Embed" ProgID="Visio.Drawing.15" ShapeID="_x0000_i1041" DrawAspect="Icon" ObjectID="_1670263308" r:id="rId52"/>
+                <o:OLEObject Type="Embed" ProgID="Visio.Drawing.15" ShapeID="_x0000_i1042" DrawAspect="Icon" ObjectID="_1686338897" r:id="rId56"/>
               </w:object>
             </w:r>
           </w:p>
@@ -29995,10 +31419,10 @@
           <w:p>
             <w:r>
               <w:object w:dxaOrig="1534" w:dyaOrig="1114" w14:anchorId="0B282D3E">
-                <v:shape id="_x0000_i1042" type="#_x0000_t75" style="width:77pt;height:55.7pt" o:ole="">
-                  <v:imagedata r:id="rId53" o:title=""/>
+                <v:shape id="_x0000_i1040" type="#_x0000_t75" style="width:77pt;height:55.7pt" o:ole="">
+                  <v:imagedata r:id="rId57" o:title=""/>
                 </v:shape>
-                <o:OLEObject Type="Embed" ProgID="Package" ShapeID="_x0000_i1042" DrawAspect="Icon" ObjectID="_1670263309" r:id="rId54"/>
+                <o:OLEObject Type="Embed" ProgID="Package" ShapeID="_x0000_i1040" DrawAspect="Icon" ObjectID="_1686338898" r:id="rId58"/>
               </w:object>
             </w:r>
           </w:p>
@@ -30019,9 +31443,9 @@
             <w:r>
               <w:object w:dxaOrig="1534" w:dyaOrig="1114" w14:anchorId="3C792F0B">
                 <v:shape id="_x0000_i1043" type="#_x0000_t75" style="width:77pt;height:55.7pt" o:ole="">
-                  <v:imagedata r:id="rId55" o:title=""/>
+                  <v:imagedata r:id="rId59" o:title=""/>
                 </v:shape>
-                <o:OLEObject Type="Embed" ProgID="Package" ShapeID="_x0000_i1043" DrawAspect="Icon" ObjectID="_1670263310" r:id="rId56"/>
+                <o:OLEObject Type="Embed" ProgID="Package" ShapeID="_x0000_i1043" DrawAspect="Icon" ObjectID="_1686338899" r:id="rId60"/>
               </w:object>
             </w:r>
           </w:p>
@@ -30044,7 +31468,7 @@
 
 <file path=word/comments.xml><?xml version="1.0" encoding="utf-8"?>
 <w:comments xmlns:wpc="http://schemas.microsoft.com/office/word/2010/wordprocessingCanvas" xmlns:mc="http://schemas.openxmlformats.org/markup-compatibility/2006" xmlns:o="urn:schemas-microsoft-com:office:office" xmlns:r="http://schemas.openxmlformats.org/officeDocument/2006/relationships" xmlns:m="http://schemas.openxmlformats.org/officeDocument/2006/math" xmlns:v="urn:schemas-microsoft-com:vml" xmlns:wp14="http://schemas.microsoft.com/office/word/2010/wordprocessingDrawing" xmlns:wp="http://schemas.openxmlformats.org/drawingml/2006/wordprocessingDrawing" xmlns:w10="urn:schemas-microsoft-com:office:word" xmlns:w="http://schemas.openxmlformats.org/wordprocessingml/2006/main" xmlns:w14="http://schemas.microsoft.com/office/word/2010/wordml" xmlns:w15="http://schemas.microsoft.com/office/word/2012/wordml" xmlns:wpg="http://schemas.microsoft.com/office/word/2010/wordprocessingGroup" xmlns:wpi="http://schemas.microsoft.com/office/word/2010/wordprocessingInk" xmlns:wne="http://schemas.microsoft.com/office/word/2006/wordml" xmlns:wps="http://schemas.microsoft.com/office/word/2010/wordprocessingShape" mc:Ignorable="w14 w15 wp14">
-  <w:comment w:id="27" w:author="杨铮" w:date="2018-12-22T23:10:00Z" w:initials="杨">
+  <w:comment w:id="26" w:author="杨铮" w:date="2018-12-22T23:10:00Z" w:initials="杨">
     <w:p>
       <w:pPr>
         <w:pStyle w:val="a3"/>
@@ -31115,6 +32539,119 @@
     </w:lvl>
   </w:abstractNum>
   <w:abstractNum w:abstractNumId="13" w15:restartNumberingAfterBreak="0">
+    <w:nsid w:val="60753C35"/>
+    <w:multiLevelType w:val="hybridMultilevel"/>
+    <w:tmpl w:val="F3443DE4"/>
+    <w:lvl w:ilvl="0" w:tplc="04090001">
+      <w:start w:val="1"/>
+      <w:numFmt w:val="bullet"/>
+      <w:lvlText w:val=""/>
+      <w:lvlJc w:val="left"/>
+      <w:pPr>
+        <w:ind w:left="840" w:hanging="420"/>
+      </w:pPr>
+      <w:rPr>
+        <w:rFonts w:ascii="Wingdings" w:hAnsi="Wingdings" w:hint="default"/>
+      </w:rPr>
+    </w:lvl>
+    <w:lvl w:ilvl="1" w:tplc="04090003" w:tentative="1">
+      <w:start w:val="1"/>
+      <w:numFmt w:val="bullet"/>
+      <w:lvlText w:val=""/>
+      <w:lvlJc w:val="left"/>
+      <w:pPr>
+        <w:ind w:left="1260" w:hanging="420"/>
+      </w:pPr>
+      <w:rPr>
+        <w:rFonts w:ascii="Wingdings" w:hAnsi="Wingdings" w:hint="default"/>
+      </w:rPr>
+    </w:lvl>
+    <w:lvl w:ilvl="2" w:tplc="04090005" w:tentative="1">
+      <w:start w:val="1"/>
+      <w:numFmt w:val="bullet"/>
+      <w:lvlText w:val=""/>
+      <w:lvlJc w:val="left"/>
+      <w:pPr>
+        <w:ind w:left="1680" w:hanging="420"/>
+      </w:pPr>
+      <w:rPr>
+        <w:rFonts w:ascii="Wingdings" w:hAnsi="Wingdings" w:hint="default"/>
+      </w:rPr>
+    </w:lvl>
+    <w:lvl w:ilvl="3" w:tplc="04090001" w:tentative="1">
+      <w:start w:val="1"/>
+      <w:numFmt w:val="bullet"/>
+      <w:lvlText w:val=""/>
+      <w:lvlJc w:val="left"/>
+      <w:pPr>
+        <w:ind w:left="2100" w:hanging="420"/>
+      </w:pPr>
+      <w:rPr>
+        <w:rFonts w:ascii="Wingdings" w:hAnsi="Wingdings" w:hint="default"/>
+      </w:rPr>
+    </w:lvl>
+    <w:lvl w:ilvl="4" w:tplc="04090003" w:tentative="1">
+      <w:start w:val="1"/>
+      <w:numFmt w:val="bullet"/>
+      <w:lvlText w:val=""/>
+      <w:lvlJc w:val="left"/>
+      <w:pPr>
+        <w:ind w:left="2520" w:hanging="420"/>
+      </w:pPr>
+      <w:rPr>
+        <w:rFonts w:ascii="Wingdings" w:hAnsi="Wingdings" w:hint="default"/>
+      </w:rPr>
+    </w:lvl>
+    <w:lvl w:ilvl="5" w:tplc="04090005" w:tentative="1">
+      <w:start w:val="1"/>
+      <w:numFmt w:val="bullet"/>
+      <w:lvlText w:val=""/>
+      <w:lvlJc w:val="left"/>
+      <w:pPr>
+        <w:ind w:left="2940" w:hanging="420"/>
+      </w:pPr>
+      <w:rPr>
+        <w:rFonts w:ascii="Wingdings" w:hAnsi="Wingdings" w:hint="default"/>
+      </w:rPr>
+    </w:lvl>
+    <w:lvl w:ilvl="6" w:tplc="04090001" w:tentative="1">
+      <w:start w:val="1"/>
+      <w:numFmt w:val="bullet"/>
+      <w:lvlText w:val=""/>
+      <w:lvlJc w:val="left"/>
+      <w:pPr>
+        <w:ind w:left="3360" w:hanging="420"/>
+      </w:pPr>
+      <w:rPr>
+        <w:rFonts w:ascii="Wingdings" w:hAnsi="Wingdings" w:hint="default"/>
+      </w:rPr>
+    </w:lvl>
+    <w:lvl w:ilvl="7" w:tplc="04090003" w:tentative="1">
+      <w:start w:val="1"/>
+      <w:numFmt w:val="bullet"/>
+      <w:lvlText w:val=""/>
+      <w:lvlJc w:val="left"/>
+      <w:pPr>
+        <w:ind w:left="3780" w:hanging="420"/>
+      </w:pPr>
+      <w:rPr>
+        <w:rFonts w:ascii="Wingdings" w:hAnsi="Wingdings" w:hint="default"/>
+      </w:rPr>
+    </w:lvl>
+    <w:lvl w:ilvl="8" w:tplc="04090005" w:tentative="1">
+      <w:start w:val="1"/>
+      <w:numFmt w:val="bullet"/>
+      <w:lvlText w:val=""/>
+      <w:lvlJc w:val="left"/>
+      <w:pPr>
+        <w:ind w:left="4200" w:hanging="420"/>
+      </w:pPr>
+      <w:rPr>
+        <w:rFonts w:ascii="Wingdings" w:hAnsi="Wingdings" w:hint="default"/>
+      </w:rPr>
+    </w:lvl>
+  </w:abstractNum>
+  <w:abstractNum w:abstractNumId="14" w15:restartNumberingAfterBreak="0">
     <w:nsid w:val="6CD11557"/>
     <w:multiLevelType w:val="singleLevel"/>
     <w:tmpl w:val="6CD11557"/>
@@ -31131,7 +32668,7 @@
       </w:rPr>
     </w:lvl>
   </w:abstractNum>
-  <w:abstractNum w:abstractNumId="14" w15:restartNumberingAfterBreak="0">
+  <w:abstractNum w:abstractNumId="15" w15:restartNumberingAfterBreak="0">
     <w:nsid w:val="6D7B5D63"/>
     <w:multiLevelType w:val="hybridMultilevel"/>
     <w:tmpl w:val="9D4CFEAA"/>
@@ -31220,7 +32757,7 @@
       </w:pPr>
     </w:lvl>
   </w:abstractNum>
-  <w:abstractNum w:abstractNumId="15" w15:restartNumberingAfterBreak="0">
+  <w:abstractNum w:abstractNumId="16" w15:restartNumberingAfterBreak="0">
     <w:nsid w:val="70D74774"/>
     <w:multiLevelType w:val="multilevel"/>
     <w:tmpl w:val="70D74774"/>
@@ -31333,7 +32870,7 @@
       </w:rPr>
     </w:lvl>
   </w:abstractNum>
-  <w:abstractNum w:abstractNumId="16" w15:restartNumberingAfterBreak="0">
+  <w:abstractNum w:abstractNumId="17" w15:restartNumberingAfterBreak="0">
     <w:nsid w:val="71A4A59E"/>
     <w:multiLevelType w:val="singleLevel"/>
     <w:tmpl w:val="71A4A59E"/>
@@ -31350,7 +32887,120 @@
       </w:rPr>
     </w:lvl>
   </w:abstractNum>
-  <w:abstractNum w:abstractNumId="17" w15:restartNumberingAfterBreak="0">
+  <w:abstractNum w:abstractNumId="18" w15:restartNumberingAfterBreak="0">
+    <w:nsid w:val="7234100E"/>
+    <w:multiLevelType w:val="hybridMultilevel"/>
+    <w:tmpl w:val="2CD44FB8"/>
+    <w:lvl w:ilvl="0" w:tplc="04090001">
+      <w:start w:val="1"/>
+      <w:numFmt w:val="bullet"/>
+      <w:lvlText w:val=""/>
+      <w:lvlJc w:val="left"/>
+      <w:pPr>
+        <w:ind w:left="420" w:hanging="420"/>
+      </w:pPr>
+      <w:rPr>
+        <w:rFonts w:ascii="Wingdings" w:hAnsi="Wingdings" w:hint="default"/>
+      </w:rPr>
+    </w:lvl>
+    <w:lvl w:ilvl="1" w:tplc="04090003" w:tentative="1">
+      <w:start w:val="1"/>
+      <w:numFmt w:val="bullet"/>
+      <w:lvlText w:val=""/>
+      <w:lvlJc w:val="left"/>
+      <w:pPr>
+        <w:ind w:left="840" w:hanging="420"/>
+      </w:pPr>
+      <w:rPr>
+        <w:rFonts w:ascii="Wingdings" w:hAnsi="Wingdings" w:hint="default"/>
+      </w:rPr>
+    </w:lvl>
+    <w:lvl w:ilvl="2" w:tplc="04090005" w:tentative="1">
+      <w:start w:val="1"/>
+      <w:numFmt w:val="bullet"/>
+      <w:lvlText w:val=""/>
+      <w:lvlJc w:val="left"/>
+      <w:pPr>
+        <w:ind w:left="1260" w:hanging="420"/>
+      </w:pPr>
+      <w:rPr>
+        <w:rFonts w:ascii="Wingdings" w:hAnsi="Wingdings" w:hint="default"/>
+      </w:rPr>
+    </w:lvl>
+    <w:lvl w:ilvl="3" w:tplc="04090001" w:tentative="1">
+      <w:start w:val="1"/>
+      <w:numFmt w:val="bullet"/>
+      <w:lvlText w:val=""/>
+      <w:lvlJc w:val="left"/>
+      <w:pPr>
+        <w:ind w:left="1680" w:hanging="420"/>
+      </w:pPr>
+      <w:rPr>
+        <w:rFonts w:ascii="Wingdings" w:hAnsi="Wingdings" w:hint="default"/>
+      </w:rPr>
+    </w:lvl>
+    <w:lvl w:ilvl="4" w:tplc="04090003" w:tentative="1">
+      <w:start w:val="1"/>
+      <w:numFmt w:val="bullet"/>
+      <w:lvlText w:val=""/>
+      <w:lvlJc w:val="left"/>
+      <w:pPr>
+        <w:ind w:left="2100" w:hanging="420"/>
+      </w:pPr>
+      <w:rPr>
+        <w:rFonts w:ascii="Wingdings" w:hAnsi="Wingdings" w:hint="default"/>
+      </w:rPr>
+    </w:lvl>
+    <w:lvl w:ilvl="5" w:tplc="04090005" w:tentative="1">
+      <w:start w:val="1"/>
+      <w:numFmt w:val="bullet"/>
+      <w:lvlText w:val=""/>
+      <w:lvlJc w:val="left"/>
+      <w:pPr>
+        <w:ind w:left="2520" w:hanging="420"/>
+      </w:pPr>
+      <w:rPr>
+        <w:rFonts w:ascii="Wingdings" w:hAnsi="Wingdings" w:hint="default"/>
+      </w:rPr>
+    </w:lvl>
+    <w:lvl w:ilvl="6" w:tplc="04090001" w:tentative="1">
+      <w:start w:val="1"/>
+      <w:numFmt w:val="bullet"/>
+      <w:lvlText w:val=""/>
+      <w:lvlJc w:val="left"/>
+      <w:pPr>
+        <w:ind w:left="2940" w:hanging="420"/>
+      </w:pPr>
+      <w:rPr>
+        <w:rFonts w:ascii="Wingdings" w:hAnsi="Wingdings" w:hint="default"/>
+      </w:rPr>
+    </w:lvl>
+    <w:lvl w:ilvl="7" w:tplc="04090003" w:tentative="1">
+      <w:start w:val="1"/>
+      <w:numFmt w:val="bullet"/>
+      <w:lvlText w:val=""/>
+      <w:lvlJc w:val="left"/>
+      <w:pPr>
+        <w:ind w:left="3360" w:hanging="420"/>
+      </w:pPr>
+      <w:rPr>
+        <w:rFonts w:ascii="Wingdings" w:hAnsi="Wingdings" w:hint="default"/>
+      </w:rPr>
+    </w:lvl>
+    <w:lvl w:ilvl="8" w:tplc="04090005" w:tentative="1">
+      <w:start w:val="1"/>
+      <w:numFmt w:val="bullet"/>
+      <w:lvlText w:val=""/>
+      <w:lvlJc w:val="left"/>
+      <w:pPr>
+        <w:ind w:left="3780" w:hanging="420"/>
+      </w:pPr>
+      <w:rPr>
+        <w:rFonts w:ascii="Wingdings" w:hAnsi="Wingdings" w:hint="default"/>
+      </w:rPr>
+    </w:lvl>
+  </w:abstractNum>
+  <w:abstractNum w:abstractNumId="19" w15:restartNumberingAfterBreak="0">
     <w:nsid w:val="737945C6"/>
     <w:multiLevelType w:val="multilevel"/>
     <w:tmpl w:val="737945C6"/>
@@ -31502,7 +33152,7 @@
       </w:rPr>
     </w:lvl>
   </w:abstractNum>
-  <w:abstractNum w:abstractNumId="18" w15:restartNumberingAfterBreak="0">
+  <w:abstractNum w:abstractNumId="20" w15:restartNumberingAfterBreak="0">
     <w:nsid w:val="754553F5"/>
     <w:multiLevelType w:val="singleLevel"/>
     <w:tmpl w:val="754553F5"/>
@@ -31519,7 +33169,7 @@
       </w:rPr>
     </w:lvl>
   </w:abstractNum>
-  <w:abstractNum w:abstractNumId="19" w15:restartNumberingAfterBreak="0">
+  <w:abstractNum w:abstractNumId="21" w15:restartNumberingAfterBreak="0">
     <w:nsid w:val="7C1629DF"/>
     <w:multiLevelType w:val="multilevel"/>
     <w:tmpl w:val="7C1629DF"/>
@@ -31633,13 +33283,13 @@
     </w:lvl>
   </w:abstractNum>
   <w:num w:numId="1">
-    <w:abstractNumId w:val="17"/>
+    <w:abstractNumId w:val="19"/>
   </w:num>
   <w:num w:numId="2">
     <w:abstractNumId w:val="10"/>
   </w:num>
   <w:num w:numId="3">
-    <w:abstractNumId w:val="15"/>
+    <w:abstractNumId w:val="16"/>
   </w:num>
   <w:num w:numId="4">
     <w:abstractNumId w:val="8"/>
@@ -31648,13 +33298,13 @@
     <w:abstractNumId w:val="2"/>
   </w:num>
   <w:num w:numId="6">
-    <w:abstractNumId w:val="18"/>
+    <w:abstractNumId w:val="20"/>
   </w:num>
   <w:num w:numId="7">
-    <w:abstractNumId w:val="13"/>
+    <w:abstractNumId w:val="14"/>
   </w:num>
   <w:num w:numId="8">
-    <w:abstractNumId w:val="16"/>
+    <w:abstractNumId w:val="17"/>
   </w:num>
   <w:num w:numId="9">
     <w:abstractNumId w:val="1"/>
@@ -31663,7 +33313,7 @@
     <w:abstractNumId w:val="5"/>
   </w:num>
   <w:num w:numId="11">
-    <w:abstractNumId w:val="19"/>
+    <w:abstractNumId w:val="21"/>
   </w:num>
   <w:num w:numId="12">
     <w:abstractNumId w:val="9"/>
@@ -31690,7 +33340,13 @@
     <w:abstractNumId w:val="0"/>
   </w:num>
   <w:num w:numId="20">
-    <w:abstractNumId w:val="14"/>
+    <w:abstractNumId w:val="15"/>
+  </w:num>
+  <w:num w:numId="21">
+    <w:abstractNumId w:val="13"/>
+  </w:num>
+  <w:num w:numId="22">
+    <w:abstractNumId w:val="18"/>
   </w:num>
 </w:numbering>
 </file>
@@ -31740,6 +33396,7 @@
     <w:lsdException w:name="Emphasis" w:qFormat="1"/>
     <w:lsdException w:name="HTML Top of Form" w:semiHidden="1" w:uiPriority="99" w:unhideWhenUsed="1"/>
     <w:lsdException w:name="HTML Bottom of Form" w:semiHidden="1" w:uiPriority="99" w:unhideWhenUsed="1"/>
+    <w:lsdException w:name="Normal (Web)" w:uiPriority="99"/>
     <w:lsdException w:name="Normal Table" w:semiHidden="1" w:uiPriority="99" w:unhideWhenUsed="1"/>
     <w:lsdException w:name="No List" w:semiHidden="1" w:uiPriority="99" w:unhideWhenUsed="1"/>
     <w:lsdException w:name="Outline List 1" w:semiHidden="1" w:uiPriority="99" w:unhideWhenUsed="1"/>
@@ -32654,6 +34311,23 @@
       <w:szCs w:val="18"/>
     </w:rPr>
   </w:style>
+  <w:style w:type="paragraph" w:styleId="ae">
+    <w:name w:val="Normal (Web)"/>
+    <w:basedOn w:val="a"/>
+    <w:uiPriority w:val="99"/>
+    <w:unhideWhenUsed/>
+    <w:rsid w:val="00E71682"/>
+    <w:pPr>
+      <w:widowControl/>
+      <w:spacing w:before="100" w:beforeAutospacing="1" w:after="100" w:afterAutospacing="1"/>
+      <w:jc w:val="left"/>
+    </w:pPr>
+    <w:rPr>
+      <w:rFonts w:ascii="宋体" w:eastAsia="宋体" w:hAnsi="宋体" w:cs="宋体"/>
+      <w:kern w:val="0"/>
+      <w:sz w:val="24"/>
+    </w:rPr>
+  </w:style>
 </w:styles>
 </file>
 
@@ -32935,7 +34609,7 @@
 </file>
 
 <file path=customXml/itemProps2.xml><?xml version="1.0" encoding="utf-8"?>
-<ds:datastoreItem xmlns:ds="http://schemas.openxmlformats.org/officeDocument/2006/customXml" ds:itemID="{50841A3C-02D5-4875-B641-22698D241973}">
+<ds:datastoreItem xmlns:ds="http://schemas.openxmlformats.org/officeDocument/2006/customXml" ds:itemID="{29712F4B-FB94-4F1E-A914-25C811340D2C}">
   <ds:schemaRefs>
     <ds:schemaRef ds:uri="http://schemas.openxmlformats.org/officeDocument/2006/bibliography"/>
   </ds:schemaRefs>

</xml_diff>